<commit_message>
Documentation and API: Tidied up some unused code and completed some of the documentation for our report
</commit_message>
<xml_diff>
--- a/Documentation/EAD2 CA2 Report.docx
+++ b/Documentation/EAD2 CA2 Report.docx
@@ -1470,80 +1470,86 @@
           <w:sz w:val="24"/>
           <w:szCs w:val="24"/>
         </w:rPr>
-        <w:t>This page will have several paragraphs about how we decided to form our group and why we decided to make the application we did. We can use our own personal musical histories to paint a picture. We can also describe the objects we set out to do, and in the conclusion section, we can speak to whether or not we accomplished said objectives.</w:t>
-      </w:r>
-    </w:p>
-    <w:p>
-      <w:pPr>
-        <w:rPr>
-          <w:sz w:val="24"/>
-          <w:szCs w:val="24"/>
-        </w:rPr>
-      </w:pPr>
-    </w:p>
-    <w:p>
-      <w:pPr>
-        <w:rPr>
-          <w:sz w:val="24"/>
-          <w:szCs w:val="24"/>
-        </w:rPr>
-      </w:pPr>
-    </w:p>
-    <w:p>
-      <w:pPr>
-        <w:rPr>
-          <w:sz w:val="24"/>
-          <w:szCs w:val="24"/>
-        </w:rPr>
-      </w:pPr>
-    </w:p>
-    <w:p>
-      <w:pPr>
-        <w:rPr>
-          <w:sz w:val="24"/>
-          <w:szCs w:val="24"/>
-        </w:rPr>
-      </w:pPr>
-    </w:p>
-    <w:p>
-      <w:pPr>
-        <w:rPr>
-          <w:sz w:val="24"/>
-          <w:szCs w:val="24"/>
-        </w:rPr>
-      </w:pPr>
-    </w:p>
-    <w:p>
-      <w:pPr>
-        <w:rPr>
-          <w:sz w:val="24"/>
-          <w:szCs w:val="24"/>
-        </w:rPr>
-      </w:pPr>
-    </w:p>
-    <w:p>
-      <w:pPr>
-        <w:rPr>
-          <w:sz w:val="24"/>
-          <w:szCs w:val="24"/>
-        </w:rPr>
-      </w:pPr>
-    </w:p>
-    <w:p>
-      <w:pPr>
-        <w:rPr>
-          <w:sz w:val="24"/>
-          <w:szCs w:val="24"/>
-        </w:rPr>
-      </w:pPr>
-    </w:p>
-    <w:p>
-      <w:pPr>
-        <w:rPr>
-          <w:sz w:val="24"/>
-          <w:szCs w:val="24"/>
-        </w:rPr>
-      </w:pPr>
+        <w:t xml:space="preserve">For our second CA in Enterprise Applications Development 2, we decided to create an app that stores lists of an individual’s favourite albums into something like a playlist. The user will be able to create a list by assigning it a title and description, and once the list has been created, they would be able to add their favourite albums to this list. </w:t>
+      </w:r>
+    </w:p>
+    <w:p>
+      <w:pPr>
+        <w:rPr>
+          <w:sz w:val="24"/>
+          <w:szCs w:val="24"/>
+        </w:rPr>
+      </w:pPr>
+      <w:r>
+        <w:rPr>
+          <w:sz w:val="24"/>
+          <w:szCs w:val="24"/>
+        </w:rPr>
+        <w:t xml:space="preserve">When being prompted for input on the album, the </w:t>
+      </w:r>
+      <w:hyperlink r:id="rId8" w:history="1">
+        <w:r>
+          <w:rPr>
+            <w:rStyle w:val="Hyperlink"/>
+            <w:sz w:val="24"/>
+            <w:szCs w:val="24"/>
+          </w:rPr>
+          <w:t>Last.fm</w:t>
+        </w:r>
+        <w:r>
+          <w:rPr>
+            <w:rStyle w:val="Hyperlink"/>
+            <w:sz w:val="24"/>
+            <w:szCs w:val="24"/>
+          </w:rPr>
+          <w:t xml:space="preserve"> </w:t>
+        </w:r>
+        <w:r>
+          <w:rPr>
+            <w:rStyle w:val="Hyperlink"/>
+            <w:sz w:val="24"/>
+            <w:szCs w:val="24"/>
+          </w:rPr>
+          <w:t>API</w:t>
+        </w:r>
+      </w:hyperlink>
+      <w:r>
+        <w:rPr>
+          <w:sz w:val="24"/>
+          <w:szCs w:val="24"/>
+        </w:rPr>
+        <w:t xml:space="preserve"> would be queried, and if the album was real and present in their system, it would be added to the database. The user will also have the ability to scroll through different tabs based on different circumstances. These tabs would allow them to see their favourite album lists (through the use of a star method), the most popular album lists and the newest album lists.</w:t>
+      </w:r>
+    </w:p>
+    <w:p>
+      <w:pPr>
+        <w:rPr>
+          <w:sz w:val="24"/>
+          <w:szCs w:val="24"/>
+        </w:rPr>
+      </w:pPr>
+      <w:r>
+        <w:rPr>
+          <w:sz w:val="24"/>
+          <w:szCs w:val="24"/>
+        </w:rPr>
+        <w:t>There will also be some validation that would ensure that users can only delete and change their own lists, and we hope to accomplish this through the use of the device ID. The Web API methods will be created in ASP.NET Core and the client side of the application will be using Java in Android Studio.</w:t>
+      </w:r>
+    </w:p>
+    <w:p>
+      <w:pPr>
+        <w:rPr>
+          <w:sz w:val="24"/>
+          <w:szCs w:val="24"/>
+        </w:rPr>
+      </w:pPr>
+      <w:r>
+        <w:rPr>
+          <w:sz w:val="24"/>
+          <w:szCs w:val="24"/>
+        </w:rPr>
+        <w:t xml:space="preserve">We both have had a long history of interest in music, and believe that this interest is making this CA more engaging. </w:t>
+      </w:r>
     </w:p>
     <w:p>
       <w:pPr>
@@ -1714,7 +1720,7 @@
                     <pic:cNvPicPr/>
                   </pic:nvPicPr>
                   <pic:blipFill>
-                    <a:blip r:embed="rId8" cstate="print">
+                    <a:blip r:embed="rId9" cstate="print">
                       <a:extLst>
                         <a:ext uri="{28A0092B-C50C-407E-A947-70E740481C1C}">
                           <a14:useLocalDpi xmlns:a14="http://schemas.microsoft.com/office/drawing/2010/main" val="0"/>
@@ -1770,7 +1776,7 @@
         </w:rPr>
         <w:t xml:space="preserve">Repo URI: </w:t>
       </w:r>
-      <w:hyperlink r:id="rId9" w:history="1">
+      <w:hyperlink r:id="rId10" w:history="1">
         <w:r>
           <w:rPr>
             <w:rStyle w:val="Hyperlink"/>
@@ -1793,7 +1799,13 @@
           <w:szCs w:val="24"/>
         </w:rPr>
         <w:br/>
-        <w:t>Here we will show the use of the repo, the commits etc..</w:t>
+      </w:r>
+      <w:r>
+        <w:rPr>
+          <w:sz w:val="24"/>
+          <w:szCs w:val="24"/>
+        </w:rPr>
+        <w:t>Need to add this once we’ve finished commits.</w:t>
       </w:r>
     </w:p>
     <w:p>
@@ -2071,14 +2083,13 @@
           <w:szCs w:val="24"/>
         </w:rPr>
       </w:pPr>
-    </w:p>
-    <w:p>
-      <w:pPr>
-        <w:rPr>
-          <w:sz w:val="24"/>
-          <w:szCs w:val="24"/>
-        </w:rPr>
-      </w:pPr>
+      <w:r>
+        <w:rPr>
+          <w:sz w:val="24"/>
+          <w:szCs w:val="24"/>
+        </w:rPr>
+        <w:t>This section will contain short descriptions of operations, a screen shot of the Swagger UI test pages and how we have deployed the app – Azure etc.</w:t>
+      </w:r>
     </w:p>
     <w:p>
       <w:pPr>
@@ -2271,209 +2282,2249 @@
     </w:p>
     <w:p>
       <w:pPr>
-        <w:rPr>
-          <w:sz w:val="24"/>
-          <w:szCs w:val="24"/>
-        </w:rPr>
-      </w:pPr>
-      <w:r>
-        <w:rPr>
-          <w:sz w:val="24"/>
-          <w:szCs w:val="24"/>
-        </w:rPr>
-        <w:t xml:space="preserve">This section will contain short descriptions of operations, a screen shot of the Swagger UI test pages and how we have deployed the </w:t>
-      </w:r>
-      <w:r>
-        <w:rPr>
-          <w:sz w:val="24"/>
-          <w:szCs w:val="24"/>
-        </w:rPr>
-        <w:t>app – Azure etc.</w:t>
-      </w:r>
-    </w:p>
-    <w:p>
-      <w:pPr>
-        <w:rPr>
-          <w:sz w:val="24"/>
-          <w:szCs w:val="24"/>
-        </w:rPr>
-      </w:pPr>
-    </w:p>
-    <w:p>
-      <w:pPr>
-        <w:rPr>
-          <w:sz w:val="24"/>
-          <w:szCs w:val="24"/>
-        </w:rPr>
-      </w:pPr>
-    </w:p>
-    <w:p>
-      <w:pPr>
-        <w:rPr>
-          <w:sz w:val="24"/>
-          <w:szCs w:val="24"/>
-        </w:rPr>
-      </w:pPr>
-    </w:p>
-    <w:p>
-      <w:pPr>
-        <w:rPr>
-          <w:sz w:val="24"/>
-          <w:szCs w:val="24"/>
-        </w:rPr>
-      </w:pPr>
-    </w:p>
-    <w:p>
-      <w:pPr>
-        <w:rPr>
-          <w:sz w:val="24"/>
-          <w:szCs w:val="24"/>
-        </w:rPr>
-      </w:pPr>
-    </w:p>
-    <w:p>
-      <w:pPr>
-        <w:rPr>
-          <w:sz w:val="24"/>
-          <w:szCs w:val="24"/>
-        </w:rPr>
-      </w:pPr>
-    </w:p>
-    <w:p>
-      <w:pPr>
-        <w:rPr>
-          <w:sz w:val="24"/>
-          <w:szCs w:val="24"/>
-        </w:rPr>
-      </w:pPr>
-    </w:p>
-    <w:p>
-      <w:pPr>
-        <w:rPr>
-          <w:sz w:val="24"/>
-          <w:szCs w:val="24"/>
-        </w:rPr>
-      </w:pPr>
-    </w:p>
-    <w:p>
-      <w:pPr>
-        <w:rPr>
-          <w:sz w:val="24"/>
-          <w:szCs w:val="24"/>
-        </w:rPr>
-      </w:pPr>
-    </w:p>
-    <w:p>
-      <w:pPr>
-        <w:rPr>
-          <w:sz w:val="24"/>
-          <w:szCs w:val="24"/>
-        </w:rPr>
-      </w:pPr>
-    </w:p>
-    <w:p>
-      <w:pPr>
-        <w:rPr>
-          <w:sz w:val="24"/>
-          <w:szCs w:val="24"/>
-        </w:rPr>
-      </w:pPr>
-    </w:p>
-    <w:p>
-      <w:pPr>
-        <w:rPr>
-          <w:sz w:val="24"/>
-          <w:szCs w:val="24"/>
-        </w:rPr>
-      </w:pPr>
-    </w:p>
-    <w:p>
-      <w:pPr>
-        <w:rPr>
-          <w:sz w:val="24"/>
-          <w:szCs w:val="24"/>
-        </w:rPr>
-      </w:pPr>
-    </w:p>
-    <w:p>
-      <w:pPr>
-        <w:rPr>
-          <w:sz w:val="24"/>
-          <w:szCs w:val="24"/>
-        </w:rPr>
-      </w:pPr>
-    </w:p>
-    <w:p>
-      <w:pPr>
-        <w:rPr>
-          <w:sz w:val="24"/>
-          <w:szCs w:val="24"/>
-        </w:rPr>
-      </w:pPr>
-    </w:p>
-    <w:p>
-      <w:pPr>
-        <w:rPr>
-          <w:sz w:val="24"/>
-          <w:szCs w:val="24"/>
-        </w:rPr>
-      </w:pPr>
-    </w:p>
-    <w:p>
-      <w:pPr>
-        <w:rPr>
-          <w:sz w:val="24"/>
-          <w:szCs w:val="24"/>
-        </w:rPr>
-      </w:pPr>
-    </w:p>
-    <w:p>
-      <w:pPr>
-        <w:rPr>
-          <w:sz w:val="24"/>
-          <w:szCs w:val="24"/>
-        </w:rPr>
-      </w:pPr>
-    </w:p>
-    <w:p>
-      <w:pPr>
-        <w:rPr>
-          <w:sz w:val="24"/>
-          <w:szCs w:val="24"/>
-        </w:rPr>
-      </w:pPr>
-    </w:p>
-    <w:p>
-      <w:pPr>
-        <w:rPr>
-          <w:sz w:val="24"/>
-          <w:szCs w:val="24"/>
-        </w:rPr>
-      </w:pPr>
-    </w:p>
-    <w:p>
-      <w:pPr>
-        <w:rPr>
-          <w:sz w:val="24"/>
-          <w:szCs w:val="24"/>
-        </w:rPr>
-      </w:pPr>
-    </w:p>
-    <w:p>
-      <w:pPr>
-        <w:rPr>
-          <w:sz w:val="24"/>
-          <w:szCs w:val="24"/>
-        </w:rPr>
-      </w:pPr>
-    </w:p>
-    <w:p>
-      <w:pPr>
-        <w:rPr>
-          <w:sz w:val="24"/>
-          <w:szCs w:val="24"/>
-        </w:rPr>
-      </w:pPr>
+        <w:jc w:val="center"/>
+        <w:rPr>
+          <w:b/>
+          <w:bCs/>
+          <w:sz w:val="28"/>
+          <w:szCs w:val="28"/>
+        </w:rPr>
+      </w:pPr>
+      <w:r>
+        <w:rPr>
+          <w:b/>
+          <w:bCs/>
+          <w:sz w:val="28"/>
+          <w:szCs w:val="28"/>
+        </w:rPr>
+        <w:t>Our Operations</w:t>
+      </w:r>
+    </w:p>
+    <w:p>
+      <w:pPr>
+        <w:rPr>
+          <w:b/>
+          <w:bCs/>
+          <w:sz w:val="24"/>
+          <w:szCs w:val="24"/>
+          <w:u w:val="single"/>
+        </w:rPr>
+      </w:pPr>
+      <w:r>
+        <w:rPr>
+          <w:b/>
+          <w:bCs/>
+          <w:sz w:val="24"/>
+          <w:szCs w:val="24"/>
+          <w:u w:val="single"/>
+        </w:rPr>
+        <w:t>GET Methods:</w:t>
+      </w:r>
+    </w:p>
+    <w:p>
+      <w:pPr>
+        <w:rPr>
+          <w:sz w:val="24"/>
+          <w:szCs w:val="24"/>
+        </w:rPr>
+      </w:pPr>
+      <w:r>
+        <w:rPr>
+          <w:b/>
+          <w:bCs/>
+          <w:sz w:val="24"/>
+          <w:szCs w:val="24"/>
+        </w:rPr>
+        <w:t>GetLatestLists():</w:t>
+      </w:r>
+      <w:r>
+        <w:rPr>
+          <w:sz w:val="24"/>
+          <w:szCs w:val="24"/>
+        </w:rPr>
+        <w:t xml:space="preserve"> This GET method returns the </w:t>
+      </w:r>
+      <w:r>
+        <w:rPr>
+          <w:b/>
+          <w:bCs/>
+          <w:sz w:val="24"/>
+          <w:szCs w:val="24"/>
+        </w:rPr>
+        <w:t>latest</w:t>
+      </w:r>
+      <w:r>
+        <w:rPr>
+          <w:sz w:val="24"/>
+          <w:szCs w:val="24"/>
+        </w:rPr>
+        <w:t xml:space="preserve"> album lists that were added to the service. It does this by ordering the list in a descending method, using the </w:t>
+      </w:r>
+      <w:r>
+        <w:rPr>
+          <w:b/>
+          <w:bCs/>
+          <w:sz w:val="24"/>
+          <w:szCs w:val="24"/>
+        </w:rPr>
+        <w:t>Created</w:t>
+      </w:r>
+      <w:r>
+        <w:rPr>
+          <w:sz w:val="24"/>
+          <w:szCs w:val="24"/>
+        </w:rPr>
+        <w:t xml:space="preserve"> attribute present in the </w:t>
+      </w:r>
+      <w:r>
+        <w:rPr>
+          <w:b/>
+          <w:bCs/>
+          <w:sz w:val="24"/>
+          <w:szCs w:val="24"/>
+        </w:rPr>
+        <w:t>AlbumList</w:t>
+      </w:r>
+      <w:r>
+        <w:rPr>
+          <w:sz w:val="24"/>
+          <w:szCs w:val="24"/>
+        </w:rPr>
+        <w:t xml:space="preserve"> class.</w:t>
+      </w:r>
+      <w:r>
+        <w:rPr>
+          <w:sz w:val="24"/>
+          <w:szCs w:val="24"/>
+        </w:rPr>
+        <w:t xml:space="preserve"> </w:t>
+      </w:r>
+    </w:p>
+    <w:p>
+      <w:pPr>
+        <w:pStyle w:val="HTMLPreformatted"/>
+        <w:shd w:val="clear" w:color="auto" w:fill="41444E"/>
+        <w:rPr>
+          <w:b/>
+          <w:bCs/>
+          <w:color w:val="FFFFFF"/>
+          <w:sz w:val="18"/>
+          <w:szCs w:val="18"/>
+        </w:rPr>
+      </w:pPr>
+      <w:r>
+        <w:rPr>
+          <w:b/>
+          <w:bCs/>
+          <w:color w:val="FFFFFF"/>
+          <w:sz w:val="18"/>
+          <w:szCs w:val="18"/>
+        </w:rPr>
+        <w:t>/api/AlbumList</w:t>
+      </w:r>
+    </w:p>
+    <w:p>
+      <w:pPr>
+        <w:rPr>
+          <w:sz w:val="24"/>
+          <w:szCs w:val="24"/>
+        </w:rPr>
+      </w:pPr>
+      <w:r>
+        <w:rPr>
+          <w:sz w:val="24"/>
+          <w:szCs w:val="24"/>
+        </w:rPr>
+        <w:drawing>
+          <wp:inline distT="0" distB="0" distL="0" distR="0" wp14:anchorId="75EED9A6" wp14:editId="6720A10D">
+            <wp:extent cx="4086795" cy="1086002"/>
+            <wp:effectExtent l="0" t="0" r="0" b="0"/>
+            <wp:docPr id="3" name="Picture 3"/>
+            <wp:cNvGraphicFramePr>
+              <a:graphicFrameLocks xmlns:a="http://schemas.openxmlformats.org/drawingml/2006/main" noChangeAspect="1"/>
+            </wp:cNvGraphicFramePr>
+            <a:graphic xmlns:a="http://schemas.openxmlformats.org/drawingml/2006/main">
+              <a:graphicData uri="http://schemas.openxmlformats.org/drawingml/2006/picture">
+                <pic:pic xmlns:pic="http://schemas.openxmlformats.org/drawingml/2006/picture">
+                  <pic:nvPicPr>
+                    <pic:cNvPr id="1" name=""/>
+                    <pic:cNvPicPr/>
+                  </pic:nvPicPr>
+                  <pic:blipFill>
+                    <a:blip r:embed="rId11"/>
+                    <a:stretch>
+                      <a:fillRect/>
+                    </a:stretch>
+                  </pic:blipFill>
+                  <pic:spPr>
+                    <a:xfrm>
+                      <a:off x="0" y="0"/>
+                      <a:ext cx="4086795" cy="1086002"/>
+                    </a:xfrm>
+                    <a:prstGeom prst="rect">
+                      <a:avLst/>
+                    </a:prstGeom>
+                  </pic:spPr>
+                </pic:pic>
+              </a:graphicData>
+            </a:graphic>
+          </wp:inline>
+        </w:drawing>
+      </w:r>
+    </w:p>
+    <w:p>
+      <w:pPr>
+        <w:rPr>
+          <w:sz w:val="24"/>
+          <w:szCs w:val="24"/>
+        </w:rPr>
+      </w:pPr>
+      <w:r>
+        <w:rPr>
+          <w:b/>
+          <w:bCs/>
+          <w:sz w:val="24"/>
+          <w:szCs w:val="24"/>
+        </w:rPr>
+        <w:t>GetPopularLists():</w:t>
+      </w:r>
+      <w:r>
+        <w:rPr>
+          <w:sz w:val="24"/>
+          <w:szCs w:val="24"/>
+        </w:rPr>
+        <w:t xml:space="preserve"> This GET method returns the most </w:t>
+      </w:r>
+      <w:r>
+        <w:rPr>
+          <w:b/>
+          <w:bCs/>
+          <w:sz w:val="24"/>
+          <w:szCs w:val="24"/>
+        </w:rPr>
+        <w:t>popular</w:t>
+      </w:r>
+      <w:r>
+        <w:rPr>
+          <w:sz w:val="24"/>
+          <w:szCs w:val="24"/>
+        </w:rPr>
+        <w:t xml:space="preserve"> lists in the service. It does this by ordering the list by the </w:t>
+      </w:r>
+      <w:r>
+        <w:rPr>
+          <w:i/>
+          <w:iCs/>
+          <w:sz w:val="24"/>
+          <w:szCs w:val="24"/>
+        </w:rPr>
+        <w:t>count</w:t>
+      </w:r>
+      <w:r>
+        <w:rPr>
+          <w:sz w:val="24"/>
+          <w:szCs w:val="24"/>
+        </w:rPr>
+        <w:t xml:space="preserve"> of the </w:t>
+      </w:r>
+      <w:r>
+        <w:rPr>
+          <w:b/>
+          <w:bCs/>
+          <w:sz w:val="24"/>
+          <w:szCs w:val="24"/>
+        </w:rPr>
+        <w:t>Stars</w:t>
+      </w:r>
+      <w:r>
+        <w:rPr>
+          <w:sz w:val="24"/>
+          <w:szCs w:val="24"/>
+        </w:rPr>
+        <w:t xml:space="preserve"> that the list has received. For example, the list with the highest stars would be a</w:t>
+      </w:r>
+      <w:r>
+        <w:rPr>
+          <w:sz w:val="24"/>
+          <w:szCs w:val="24"/>
+        </w:rPr>
+        <w:t>t the</w:t>
+      </w:r>
+      <w:r>
+        <w:rPr>
+          <w:sz w:val="24"/>
+          <w:szCs w:val="24"/>
+        </w:rPr>
+        <w:t xml:space="preserve"> to</w:t>
+      </w:r>
+      <w:r>
+        <w:rPr>
+          <w:sz w:val="24"/>
+          <w:szCs w:val="24"/>
+        </w:rPr>
+        <w:t xml:space="preserve">p of the lists through the use of this method. The </w:t>
+      </w:r>
+      <w:r>
+        <w:rPr>
+          <w:b/>
+          <w:bCs/>
+          <w:sz w:val="24"/>
+          <w:szCs w:val="24"/>
+        </w:rPr>
+        <w:t>AlbumList</w:t>
+      </w:r>
+      <w:r>
+        <w:rPr>
+          <w:sz w:val="24"/>
+          <w:szCs w:val="24"/>
+        </w:rPr>
+        <w:t xml:space="preserve"> class contains a </w:t>
+      </w:r>
+      <w:r>
+        <w:rPr>
+          <w:b/>
+          <w:bCs/>
+          <w:sz w:val="24"/>
+          <w:szCs w:val="24"/>
+        </w:rPr>
+        <w:t>Stars</w:t>
+      </w:r>
+      <w:r>
+        <w:rPr>
+          <w:sz w:val="24"/>
+          <w:szCs w:val="24"/>
+        </w:rPr>
+        <w:t xml:space="preserve"> data model. </w:t>
+      </w:r>
+    </w:p>
+    <w:p>
+      <w:pPr>
+        <w:pStyle w:val="HTMLPreformatted"/>
+        <w:shd w:val="clear" w:color="auto" w:fill="41444E"/>
+        <w:rPr>
+          <w:b/>
+          <w:bCs/>
+          <w:color w:val="FFFFFF"/>
+          <w:sz w:val="18"/>
+          <w:szCs w:val="18"/>
+        </w:rPr>
+      </w:pPr>
+      <w:r>
+        <w:rPr>
+          <w:b/>
+          <w:bCs/>
+          <w:color w:val="FFFFFF"/>
+          <w:sz w:val="18"/>
+          <w:szCs w:val="18"/>
+        </w:rPr>
+        <w:t>/api/AlbumList/popular</w:t>
+      </w:r>
+      <w:r>
+        <w:rPr>
+          <w:b/>
+          <w:bCs/>
+          <w:color w:val="FFFFFF"/>
+          <w:sz w:val="18"/>
+          <w:szCs w:val="18"/>
+        </w:rPr>
+        <w:t>/</w:t>
+      </w:r>
+    </w:p>
+    <w:p>
+      <w:pPr>
+        <w:rPr>
+          <w:sz w:val="24"/>
+          <w:szCs w:val="24"/>
+        </w:rPr>
+      </w:pPr>
+      <w:r>
+        <w:rPr>
+          <w:sz w:val="24"/>
+          <w:szCs w:val="24"/>
+        </w:rPr>
+        <w:drawing>
+          <wp:inline distT="0" distB="0" distL="0" distR="0" wp14:anchorId="627DD16E" wp14:editId="0FD84F8B">
+            <wp:extent cx="4134427" cy="1114581"/>
+            <wp:effectExtent l="0" t="0" r="0" b="9525"/>
+            <wp:docPr id="4" name="Picture 4"/>
+            <wp:cNvGraphicFramePr>
+              <a:graphicFrameLocks xmlns:a="http://schemas.openxmlformats.org/drawingml/2006/main" noChangeAspect="1"/>
+            </wp:cNvGraphicFramePr>
+            <a:graphic xmlns:a="http://schemas.openxmlformats.org/drawingml/2006/main">
+              <a:graphicData uri="http://schemas.openxmlformats.org/drawingml/2006/picture">
+                <pic:pic xmlns:pic="http://schemas.openxmlformats.org/drawingml/2006/picture">
+                  <pic:nvPicPr>
+                    <pic:cNvPr id="1" name=""/>
+                    <pic:cNvPicPr/>
+                  </pic:nvPicPr>
+                  <pic:blipFill>
+                    <a:blip r:embed="rId12"/>
+                    <a:stretch>
+                      <a:fillRect/>
+                    </a:stretch>
+                  </pic:blipFill>
+                  <pic:spPr>
+                    <a:xfrm>
+                      <a:off x="0" y="0"/>
+                      <a:ext cx="4134427" cy="1114581"/>
+                    </a:xfrm>
+                    <a:prstGeom prst="rect">
+                      <a:avLst/>
+                    </a:prstGeom>
+                  </pic:spPr>
+                </pic:pic>
+              </a:graphicData>
+            </a:graphic>
+          </wp:inline>
+        </w:drawing>
+      </w:r>
+    </w:p>
+    <w:p>
+      <w:pPr>
+        <w:rPr>
+          <w:sz w:val="24"/>
+          <w:szCs w:val="24"/>
+        </w:rPr>
+      </w:pPr>
+      <w:r>
+        <w:rPr>
+          <w:b/>
+          <w:bCs/>
+          <w:sz w:val="24"/>
+          <w:szCs w:val="24"/>
+        </w:rPr>
+        <w:t>GetMyLists():</w:t>
+      </w:r>
+      <w:r>
+        <w:rPr>
+          <w:sz w:val="24"/>
+          <w:szCs w:val="24"/>
+        </w:rPr>
+        <w:t xml:space="preserve"> This GET method returns the lists that have been added by the user with that specific username. This ensures that they can keep their own lists in a convenient location, and also helps identify which lists they can and cannot perform CRUD capabilities on. It does this by sorting the lists by ensuring that the username of the current device matches that of the created list. The username attribute is present in the </w:t>
+      </w:r>
+      <w:r>
+        <w:rPr>
+          <w:b/>
+          <w:bCs/>
+          <w:sz w:val="24"/>
+          <w:szCs w:val="24"/>
+        </w:rPr>
+        <w:t>AlbumList</w:t>
+      </w:r>
+      <w:r>
+        <w:rPr>
+          <w:sz w:val="24"/>
+          <w:szCs w:val="24"/>
+        </w:rPr>
+        <w:t xml:space="preserve"> class.</w:t>
+      </w:r>
+    </w:p>
+    <w:p>
+      <w:pPr>
+        <w:pStyle w:val="HTMLPreformatted"/>
+        <w:shd w:val="clear" w:color="auto" w:fill="41444E"/>
+        <w:rPr>
+          <w:b/>
+          <w:bCs/>
+          <w:color w:val="FFFFFF"/>
+          <w:sz w:val="18"/>
+          <w:szCs w:val="18"/>
+        </w:rPr>
+      </w:pPr>
+      <w:r>
+        <w:rPr>
+          <w:b/>
+          <w:bCs/>
+          <w:color w:val="FFFFFF"/>
+          <w:sz w:val="18"/>
+          <w:szCs w:val="18"/>
+        </w:rPr>
+        <w:t>/api/AlbumList/username/</w:t>
+      </w:r>
+      <w:r>
+        <w:rPr>
+          <w:b/>
+          <w:bCs/>
+          <w:color w:val="FFFFFF"/>
+          <w:sz w:val="18"/>
+          <w:szCs w:val="18"/>
+        </w:rPr>
+        <w:t>{</w:t>
+      </w:r>
+      <w:r>
+        <w:rPr>
+          <w:b/>
+          <w:bCs/>
+          <w:color w:val="FFFFFF"/>
+          <w:sz w:val="18"/>
+          <w:szCs w:val="18"/>
+        </w:rPr>
+        <w:t>username}</w:t>
+      </w:r>
+    </w:p>
+    <w:p>
+      <w:pPr>
+        <w:rPr>
+          <w:sz w:val="24"/>
+          <w:szCs w:val="24"/>
+        </w:rPr>
+      </w:pPr>
+      <w:r>
+        <w:rPr>
+          <w:sz w:val="24"/>
+          <w:szCs w:val="24"/>
+        </w:rPr>
+        <w:drawing>
+          <wp:inline distT="0" distB="0" distL="0" distR="0" wp14:anchorId="6B36240E" wp14:editId="17122D4B">
+            <wp:extent cx="4610743" cy="1943371"/>
+            <wp:effectExtent l="0" t="0" r="0" b="0"/>
+            <wp:docPr id="6" name="Picture 6"/>
+            <wp:cNvGraphicFramePr>
+              <a:graphicFrameLocks xmlns:a="http://schemas.openxmlformats.org/drawingml/2006/main" noChangeAspect="1"/>
+            </wp:cNvGraphicFramePr>
+            <a:graphic xmlns:a="http://schemas.openxmlformats.org/drawingml/2006/main">
+              <a:graphicData uri="http://schemas.openxmlformats.org/drawingml/2006/picture">
+                <pic:pic xmlns:pic="http://schemas.openxmlformats.org/drawingml/2006/picture">
+                  <pic:nvPicPr>
+                    <pic:cNvPr id="1" name=""/>
+                    <pic:cNvPicPr/>
+                  </pic:nvPicPr>
+                  <pic:blipFill>
+                    <a:blip r:embed="rId13"/>
+                    <a:stretch>
+                      <a:fillRect/>
+                    </a:stretch>
+                  </pic:blipFill>
+                  <pic:spPr>
+                    <a:xfrm>
+                      <a:off x="0" y="0"/>
+                      <a:ext cx="4610743" cy="1943371"/>
+                    </a:xfrm>
+                    <a:prstGeom prst="rect">
+                      <a:avLst/>
+                    </a:prstGeom>
+                  </pic:spPr>
+                </pic:pic>
+              </a:graphicData>
+            </a:graphic>
+          </wp:inline>
+        </w:drawing>
+      </w:r>
+    </w:p>
+    <w:p>
+      <w:pPr>
+        <w:rPr>
+          <w:sz w:val="24"/>
+          <w:szCs w:val="24"/>
+        </w:rPr>
+      </w:pPr>
+      <w:r>
+        <w:rPr>
+          <w:b/>
+          <w:bCs/>
+          <w:sz w:val="24"/>
+          <w:szCs w:val="24"/>
+        </w:rPr>
+        <w:lastRenderedPageBreak/>
+        <w:t>GetById():</w:t>
+      </w:r>
+      <w:r>
+        <w:rPr>
+          <w:sz w:val="24"/>
+          <w:szCs w:val="24"/>
+        </w:rPr>
+        <w:t xml:space="preserve"> This GET method the returns the lists for the </w:t>
+      </w:r>
+      <w:r>
+        <w:rPr>
+          <w:b/>
+          <w:bCs/>
+          <w:sz w:val="24"/>
+          <w:szCs w:val="24"/>
+        </w:rPr>
+        <w:t>ID</w:t>
+      </w:r>
+      <w:r>
+        <w:rPr>
+          <w:sz w:val="24"/>
+          <w:szCs w:val="24"/>
+        </w:rPr>
+        <w:t xml:space="preserve"> that is supplied by the user. It does this by taking in the ID from the user, and comparing it to the ID present in the lists. It returns the first element if found, and throws an error in there is not match.</w:t>
+      </w:r>
+    </w:p>
+    <w:p>
+      <w:pPr>
+        <w:pStyle w:val="HTMLPreformatted"/>
+        <w:shd w:val="clear" w:color="auto" w:fill="41444E"/>
+        <w:rPr>
+          <w:b/>
+          <w:bCs/>
+          <w:color w:val="FFFFFF"/>
+          <w:sz w:val="18"/>
+          <w:szCs w:val="18"/>
+        </w:rPr>
+      </w:pPr>
+      <w:r>
+        <w:rPr>
+          <w:b/>
+          <w:bCs/>
+          <w:color w:val="FFFFFF"/>
+          <w:sz w:val="18"/>
+          <w:szCs w:val="18"/>
+        </w:rPr>
+        <w:t>/api/AlbumList/</w:t>
+      </w:r>
+      <w:r>
+        <w:rPr>
+          <w:b/>
+          <w:bCs/>
+          <w:color w:val="FFFFFF"/>
+          <w:sz w:val="18"/>
+          <w:szCs w:val="18"/>
+        </w:rPr>
+        <w:t>{id}</w:t>
+      </w:r>
+    </w:p>
+    <w:p>
+      <w:pPr>
+        <w:rPr>
+          <w:sz w:val="24"/>
+          <w:szCs w:val="24"/>
+        </w:rPr>
+      </w:pPr>
+      <w:r>
+        <w:rPr>
+          <w:sz w:val="24"/>
+          <w:szCs w:val="24"/>
+        </w:rPr>
+        <w:drawing>
+          <wp:inline distT="0" distB="0" distL="0" distR="0" wp14:anchorId="20C1F4DE" wp14:editId="4BDBA4E4">
+            <wp:extent cx="4001058" cy="1686160"/>
+            <wp:effectExtent l="0" t="0" r="0" b="9525"/>
+            <wp:docPr id="7" name="Picture 7"/>
+            <wp:cNvGraphicFramePr>
+              <a:graphicFrameLocks xmlns:a="http://schemas.openxmlformats.org/drawingml/2006/main" noChangeAspect="1"/>
+            </wp:cNvGraphicFramePr>
+            <a:graphic xmlns:a="http://schemas.openxmlformats.org/drawingml/2006/main">
+              <a:graphicData uri="http://schemas.openxmlformats.org/drawingml/2006/picture">
+                <pic:pic xmlns:pic="http://schemas.openxmlformats.org/drawingml/2006/picture">
+                  <pic:nvPicPr>
+                    <pic:cNvPr id="1" name=""/>
+                    <pic:cNvPicPr/>
+                  </pic:nvPicPr>
+                  <pic:blipFill>
+                    <a:blip r:embed="rId14"/>
+                    <a:stretch>
+                      <a:fillRect/>
+                    </a:stretch>
+                  </pic:blipFill>
+                  <pic:spPr>
+                    <a:xfrm>
+                      <a:off x="0" y="0"/>
+                      <a:ext cx="4001058" cy="1686160"/>
+                    </a:xfrm>
+                    <a:prstGeom prst="rect">
+                      <a:avLst/>
+                    </a:prstGeom>
+                  </pic:spPr>
+                </pic:pic>
+              </a:graphicData>
+            </a:graphic>
+          </wp:inline>
+        </w:drawing>
+      </w:r>
+    </w:p>
+    <w:p>
+      <w:pPr>
+        <w:rPr>
+          <w:sz w:val="24"/>
+          <w:szCs w:val="24"/>
+        </w:rPr>
+      </w:pPr>
+      <w:r>
+        <w:rPr>
+          <w:b/>
+          <w:bCs/>
+          <w:sz w:val="24"/>
+          <w:szCs w:val="24"/>
+        </w:rPr>
+        <w:t xml:space="preserve">ListAlreadyStarred(): </w:t>
+      </w:r>
+      <w:r>
+        <w:rPr>
+          <w:sz w:val="24"/>
+          <w:szCs w:val="24"/>
+        </w:rPr>
+        <w:t xml:space="preserve">This method also finds an </w:t>
+      </w:r>
+      <w:r>
+        <w:rPr>
+          <w:b/>
+          <w:bCs/>
+          <w:sz w:val="24"/>
+          <w:szCs w:val="24"/>
+        </w:rPr>
+        <w:t>AlbumList</w:t>
+      </w:r>
+      <w:r>
+        <w:rPr>
+          <w:sz w:val="24"/>
+          <w:szCs w:val="24"/>
+        </w:rPr>
+        <w:t xml:space="preserve"> by it’s </w:t>
+      </w:r>
+      <w:r>
+        <w:rPr>
+          <w:b/>
+          <w:bCs/>
+          <w:sz w:val="24"/>
+          <w:szCs w:val="24"/>
+        </w:rPr>
+        <w:t>ID</w:t>
+      </w:r>
+      <w:r>
+        <w:rPr>
+          <w:sz w:val="24"/>
+          <w:szCs w:val="24"/>
+        </w:rPr>
+        <w:t xml:space="preserve">, and then checks if that list has already had any </w:t>
+      </w:r>
+      <w:r>
+        <w:rPr>
+          <w:b/>
+          <w:bCs/>
+          <w:sz w:val="24"/>
+          <w:szCs w:val="24"/>
+        </w:rPr>
+        <w:t>stars</w:t>
+      </w:r>
+      <w:r>
+        <w:rPr>
+          <w:sz w:val="24"/>
+          <w:szCs w:val="24"/>
+        </w:rPr>
+        <w:t xml:space="preserve"> applied to it. If it has it returns a </w:t>
+      </w:r>
+      <w:r>
+        <w:rPr>
+          <w:b/>
+          <w:bCs/>
+          <w:sz w:val="24"/>
+          <w:szCs w:val="24"/>
+        </w:rPr>
+        <w:t>true</w:t>
+      </w:r>
+      <w:r>
+        <w:rPr>
+          <w:sz w:val="24"/>
+          <w:szCs w:val="24"/>
+        </w:rPr>
+        <w:t xml:space="preserve"> value. Otherwise it will return a </w:t>
+      </w:r>
+      <w:r>
+        <w:rPr>
+          <w:b/>
+          <w:bCs/>
+          <w:sz w:val="24"/>
+          <w:szCs w:val="24"/>
+        </w:rPr>
+        <w:t>false</w:t>
+      </w:r>
+      <w:r>
+        <w:rPr>
+          <w:sz w:val="24"/>
+          <w:szCs w:val="24"/>
+        </w:rPr>
+        <w:t xml:space="preserve"> value if the list has not been starred. </w:t>
+      </w:r>
+    </w:p>
+    <w:p>
+      <w:pPr>
+        <w:pStyle w:val="HTMLPreformatted"/>
+        <w:shd w:val="clear" w:color="auto" w:fill="41444E"/>
+        <w:rPr>
+          <w:b/>
+          <w:bCs/>
+          <w:color w:val="FFFFFF"/>
+          <w:sz w:val="18"/>
+          <w:szCs w:val="18"/>
+        </w:rPr>
+      </w:pPr>
+      <w:r>
+        <w:rPr>
+          <w:b/>
+          <w:bCs/>
+          <w:color w:val="FFFFFF"/>
+          <w:sz w:val="18"/>
+          <w:szCs w:val="18"/>
+        </w:rPr>
+        <w:t>/api/AlbumList/</w:t>
+      </w:r>
+      <w:r>
+        <w:rPr>
+          <w:b/>
+          <w:bCs/>
+          <w:color w:val="FFFFFF"/>
+          <w:sz w:val="18"/>
+          <w:szCs w:val="18"/>
+        </w:rPr>
+        <w:t>{id}</w:t>
+      </w:r>
+      <w:r>
+        <w:rPr>
+          <w:b/>
+          <w:bCs/>
+          <w:color w:val="FFFFFF"/>
+          <w:sz w:val="18"/>
+          <w:szCs w:val="18"/>
+        </w:rPr>
+        <w:t>/</w:t>
+      </w:r>
+      <w:r>
+        <w:rPr>
+          <w:b/>
+          <w:bCs/>
+          <w:color w:val="FFFFFF"/>
+          <w:sz w:val="18"/>
+          <w:szCs w:val="18"/>
+        </w:rPr>
+        <w:t>{username}</w:t>
+      </w:r>
+    </w:p>
+    <w:p>
+      <w:pPr>
+        <w:rPr>
+          <w:sz w:val="24"/>
+          <w:szCs w:val="24"/>
+        </w:rPr>
+      </w:pPr>
+      <w:r>
+        <w:rPr>
+          <w:sz w:val="24"/>
+          <w:szCs w:val="24"/>
+        </w:rPr>
+        <w:drawing>
+          <wp:inline distT="0" distB="0" distL="0" distR="0" wp14:anchorId="1E5629D5" wp14:editId="2AEBB989">
+            <wp:extent cx="5731510" cy="1678305"/>
+            <wp:effectExtent l="0" t="0" r="2540" b="0"/>
+            <wp:docPr id="8" name="Picture 8"/>
+            <wp:cNvGraphicFramePr>
+              <a:graphicFrameLocks xmlns:a="http://schemas.openxmlformats.org/drawingml/2006/main" noChangeAspect="1"/>
+            </wp:cNvGraphicFramePr>
+            <a:graphic xmlns:a="http://schemas.openxmlformats.org/drawingml/2006/main">
+              <a:graphicData uri="http://schemas.openxmlformats.org/drawingml/2006/picture">
+                <pic:pic xmlns:pic="http://schemas.openxmlformats.org/drawingml/2006/picture">
+                  <pic:nvPicPr>
+                    <pic:cNvPr id="1" name=""/>
+                    <pic:cNvPicPr/>
+                  </pic:nvPicPr>
+                  <pic:blipFill>
+                    <a:blip r:embed="rId15"/>
+                    <a:stretch>
+                      <a:fillRect/>
+                    </a:stretch>
+                  </pic:blipFill>
+                  <pic:spPr>
+                    <a:xfrm>
+                      <a:off x="0" y="0"/>
+                      <a:ext cx="5731510" cy="1678305"/>
+                    </a:xfrm>
+                    <a:prstGeom prst="rect">
+                      <a:avLst/>
+                    </a:prstGeom>
+                  </pic:spPr>
+                </pic:pic>
+              </a:graphicData>
+            </a:graphic>
+          </wp:inline>
+        </w:drawing>
+      </w:r>
+    </w:p>
+    <w:p>
+      <w:pPr>
+        <w:rPr>
+          <w:sz w:val="24"/>
+          <w:szCs w:val="24"/>
+        </w:rPr>
+      </w:pPr>
+    </w:p>
+    <w:p>
+      <w:pPr>
+        <w:rPr>
+          <w:sz w:val="24"/>
+          <w:szCs w:val="24"/>
+        </w:rPr>
+      </w:pPr>
+    </w:p>
+    <w:p>
+      <w:pPr>
+        <w:rPr>
+          <w:sz w:val="24"/>
+          <w:szCs w:val="24"/>
+        </w:rPr>
+      </w:pPr>
+    </w:p>
+    <w:p>
+      <w:pPr>
+        <w:rPr>
+          <w:sz w:val="24"/>
+          <w:szCs w:val="24"/>
+        </w:rPr>
+      </w:pPr>
+    </w:p>
+    <w:p>
+      <w:pPr>
+        <w:rPr>
+          <w:sz w:val="24"/>
+          <w:szCs w:val="24"/>
+        </w:rPr>
+      </w:pPr>
+    </w:p>
+    <w:p>
+      <w:pPr>
+        <w:rPr>
+          <w:sz w:val="24"/>
+          <w:szCs w:val="24"/>
+        </w:rPr>
+      </w:pPr>
+    </w:p>
+    <w:p>
+      <w:pPr>
+        <w:rPr>
+          <w:sz w:val="24"/>
+          <w:szCs w:val="24"/>
+        </w:rPr>
+      </w:pPr>
+    </w:p>
+    <w:p>
+      <w:pPr>
+        <w:rPr>
+          <w:sz w:val="24"/>
+          <w:szCs w:val="24"/>
+        </w:rPr>
+      </w:pPr>
+    </w:p>
+    <w:p>
+      <w:pPr>
+        <w:rPr>
+          <w:sz w:val="24"/>
+          <w:szCs w:val="24"/>
+        </w:rPr>
+      </w:pPr>
+    </w:p>
+    <w:p>
+      <w:pPr>
+        <w:rPr>
+          <w:sz w:val="24"/>
+          <w:szCs w:val="24"/>
+        </w:rPr>
+      </w:pPr>
+    </w:p>
+    <w:p>
+      <w:pPr>
+        <w:rPr>
+          <w:sz w:val="24"/>
+          <w:szCs w:val="24"/>
+        </w:rPr>
+      </w:pPr>
+    </w:p>
+    <w:p>
+      <w:pPr>
+        <w:rPr>
+          <w:sz w:val="24"/>
+          <w:szCs w:val="24"/>
+        </w:rPr>
+      </w:pPr>
+    </w:p>
+    <w:p>
+      <w:pPr>
+        <w:rPr>
+          <w:b/>
+          <w:bCs/>
+          <w:sz w:val="24"/>
+          <w:szCs w:val="24"/>
+          <w:u w:val="single"/>
+        </w:rPr>
+      </w:pPr>
+      <w:r>
+        <w:rPr>
+          <w:b/>
+          <w:bCs/>
+          <w:sz w:val="24"/>
+          <w:szCs w:val="24"/>
+          <w:u w:val="single"/>
+        </w:rPr>
+        <w:lastRenderedPageBreak/>
+        <w:t>POST</w:t>
+      </w:r>
+      <w:r>
+        <w:rPr>
+          <w:b/>
+          <w:bCs/>
+          <w:sz w:val="24"/>
+          <w:szCs w:val="24"/>
+          <w:u w:val="single"/>
+        </w:rPr>
+        <w:t xml:space="preserve"> Methods:</w:t>
+      </w:r>
+    </w:p>
+    <w:p>
+      <w:pPr>
+        <w:rPr>
+          <w:sz w:val="24"/>
+          <w:szCs w:val="24"/>
+        </w:rPr>
+      </w:pPr>
+      <w:r>
+        <w:rPr>
+          <w:b/>
+          <w:bCs/>
+          <w:sz w:val="24"/>
+          <w:szCs w:val="24"/>
+        </w:rPr>
+        <w:t>CreateAlbumList</w:t>
+      </w:r>
+      <w:r>
+        <w:rPr>
+          <w:b/>
+          <w:bCs/>
+          <w:sz w:val="24"/>
+          <w:szCs w:val="24"/>
+        </w:rPr>
+        <w:t>():</w:t>
+      </w:r>
+      <w:r>
+        <w:rPr>
+          <w:sz w:val="24"/>
+          <w:szCs w:val="24"/>
+        </w:rPr>
+        <w:t xml:space="preserve"> This POST method</w:t>
+      </w:r>
+      <w:r>
+        <w:rPr>
+          <w:sz w:val="24"/>
+          <w:szCs w:val="24"/>
+        </w:rPr>
+        <w:t xml:space="preserve"> allows the user to create an AlbumList. It does this using the username, the name of the list and a description. Only the name of the list and the description need to be supplied by the user for the method to work. It works by essentially creating an AlbumList object based on these parameters.</w:t>
+      </w:r>
+    </w:p>
+    <w:p>
+      <w:pPr>
+        <w:pStyle w:val="HTMLPreformatted"/>
+        <w:shd w:val="clear" w:color="auto" w:fill="41444E"/>
+        <w:rPr>
+          <w:b/>
+          <w:bCs/>
+          <w:color w:val="FFFFFF"/>
+          <w:sz w:val="18"/>
+          <w:szCs w:val="18"/>
+        </w:rPr>
+      </w:pPr>
+      <w:r>
+        <w:rPr>
+          <w:b/>
+          <w:bCs/>
+          <w:color w:val="FFFFFF"/>
+          <w:sz w:val="18"/>
+          <w:szCs w:val="18"/>
+        </w:rPr>
+        <w:t>/api/AlbumList</w:t>
+      </w:r>
+    </w:p>
+    <w:p>
+      <w:pPr>
+        <w:rPr>
+          <w:b/>
+          <w:bCs/>
+          <w:sz w:val="24"/>
+          <w:szCs w:val="24"/>
+        </w:rPr>
+      </w:pPr>
+      <w:r>
+        <w:rPr>
+          <w:b/>
+          <w:bCs/>
+          <w:sz w:val="24"/>
+          <w:szCs w:val="24"/>
+        </w:rPr>
+        <w:drawing>
+          <wp:inline distT="0" distB="0" distL="0" distR="0" wp14:anchorId="6DA11733" wp14:editId="664B5CC3">
+            <wp:extent cx="5124450" cy="1440932"/>
+            <wp:effectExtent l="0" t="0" r="0" b="6985"/>
+            <wp:docPr id="10" name="Picture 10"/>
+            <wp:cNvGraphicFramePr>
+              <a:graphicFrameLocks xmlns:a="http://schemas.openxmlformats.org/drawingml/2006/main" noChangeAspect="1"/>
+            </wp:cNvGraphicFramePr>
+            <a:graphic xmlns:a="http://schemas.openxmlformats.org/drawingml/2006/main">
+              <a:graphicData uri="http://schemas.openxmlformats.org/drawingml/2006/picture">
+                <pic:pic xmlns:pic="http://schemas.openxmlformats.org/drawingml/2006/picture">
+                  <pic:nvPicPr>
+                    <pic:cNvPr id="1" name=""/>
+                    <pic:cNvPicPr/>
+                  </pic:nvPicPr>
+                  <pic:blipFill>
+                    <a:blip r:embed="rId16"/>
+                    <a:stretch>
+                      <a:fillRect/>
+                    </a:stretch>
+                  </pic:blipFill>
+                  <pic:spPr>
+                    <a:xfrm>
+                      <a:off x="0" y="0"/>
+                      <a:ext cx="5166016" cy="1452620"/>
+                    </a:xfrm>
+                    <a:prstGeom prst="rect">
+                      <a:avLst/>
+                    </a:prstGeom>
+                  </pic:spPr>
+                </pic:pic>
+              </a:graphicData>
+            </a:graphic>
+          </wp:inline>
+        </w:drawing>
+      </w:r>
+    </w:p>
+    <w:p>
+      <w:pPr>
+        <w:rPr>
+          <w:sz w:val="24"/>
+          <w:szCs w:val="24"/>
+        </w:rPr>
+      </w:pPr>
+      <w:r>
+        <w:rPr>
+          <w:b/>
+          <w:bCs/>
+          <w:sz w:val="24"/>
+          <w:szCs w:val="24"/>
+        </w:rPr>
+        <w:t>AddToList</w:t>
+      </w:r>
+      <w:r>
+        <w:rPr>
+          <w:b/>
+          <w:bCs/>
+          <w:sz w:val="24"/>
+          <w:szCs w:val="24"/>
+        </w:rPr>
+        <w:t>():</w:t>
+      </w:r>
+      <w:r>
+        <w:rPr>
+          <w:sz w:val="24"/>
+          <w:szCs w:val="24"/>
+        </w:rPr>
+        <w:t xml:space="preserve"> This </w:t>
+      </w:r>
+      <w:r>
+        <w:rPr>
+          <w:sz w:val="24"/>
+          <w:szCs w:val="24"/>
+        </w:rPr>
+        <w:t>POST method allows the user to add an album to an existing AlbumList. It does this by taking in the list id, and an Album object (which is compared against the Last.fm API). If the Album is null (in the case of non-existence, for example), an error is returned.</w:t>
+      </w:r>
+      <w:r>
+        <w:rPr>
+          <w:sz w:val="24"/>
+          <w:szCs w:val="24"/>
+        </w:rPr>
+        <w:t xml:space="preserve"> </w:t>
+      </w:r>
+      <w:r>
+        <w:rPr>
+          <w:sz w:val="24"/>
+          <w:szCs w:val="24"/>
+        </w:rPr>
+        <w:t>Additionally, if the Album is found successfully, it will retrieve the album art for that album automatically.</w:t>
+      </w:r>
+    </w:p>
+    <w:p>
+      <w:pPr>
+        <w:pStyle w:val="HTMLPreformatted"/>
+        <w:shd w:val="clear" w:color="auto" w:fill="41444E"/>
+        <w:rPr>
+          <w:b/>
+          <w:bCs/>
+          <w:color w:val="FFFFFF"/>
+          <w:sz w:val="18"/>
+          <w:szCs w:val="18"/>
+        </w:rPr>
+      </w:pPr>
+      <w:r>
+        <w:rPr>
+          <w:b/>
+          <w:bCs/>
+          <w:color w:val="FFFFFF"/>
+          <w:sz w:val="18"/>
+          <w:szCs w:val="18"/>
+        </w:rPr>
+        <w:t>/api/AlbumList/</w:t>
+      </w:r>
+      <w:r>
+        <w:rPr>
+          <w:b/>
+          <w:bCs/>
+          <w:color w:val="FFFFFF"/>
+          <w:sz w:val="18"/>
+          <w:szCs w:val="18"/>
+        </w:rPr>
+        <w:t>{id}</w:t>
+      </w:r>
+      <w:r>
+        <w:rPr>
+          <w:b/>
+          <w:bCs/>
+          <w:color w:val="FFFFFF"/>
+          <w:sz w:val="18"/>
+          <w:szCs w:val="18"/>
+        </w:rPr>
+        <w:t>/album</w:t>
+      </w:r>
+    </w:p>
+    <w:p>
+      <w:pPr>
+        <w:rPr>
+          <w:sz w:val="24"/>
+          <w:szCs w:val="24"/>
+        </w:rPr>
+      </w:pPr>
+      <w:r>
+        <w:rPr>
+          <w:sz w:val="24"/>
+          <w:szCs w:val="24"/>
+        </w:rPr>
+        <w:drawing>
+          <wp:inline distT="0" distB="0" distL="0" distR="0" wp14:anchorId="0A5C2997" wp14:editId="3A40FA1C">
+            <wp:extent cx="5124450" cy="1890585"/>
+            <wp:effectExtent l="0" t="0" r="0" b="0"/>
+            <wp:docPr id="9" name="Picture 9"/>
+            <wp:cNvGraphicFramePr>
+              <a:graphicFrameLocks xmlns:a="http://schemas.openxmlformats.org/drawingml/2006/main" noChangeAspect="1"/>
+            </wp:cNvGraphicFramePr>
+            <a:graphic xmlns:a="http://schemas.openxmlformats.org/drawingml/2006/main">
+              <a:graphicData uri="http://schemas.openxmlformats.org/drawingml/2006/picture">
+                <pic:pic xmlns:pic="http://schemas.openxmlformats.org/drawingml/2006/picture">
+                  <pic:nvPicPr>
+                    <pic:cNvPr id="1" name=""/>
+                    <pic:cNvPicPr/>
+                  </pic:nvPicPr>
+                  <pic:blipFill>
+                    <a:blip r:embed="rId17"/>
+                    <a:stretch>
+                      <a:fillRect/>
+                    </a:stretch>
+                  </pic:blipFill>
+                  <pic:spPr>
+                    <a:xfrm>
+                      <a:off x="0" y="0"/>
+                      <a:ext cx="5215405" cy="1924141"/>
+                    </a:xfrm>
+                    <a:prstGeom prst="rect">
+                      <a:avLst/>
+                    </a:prstGeom>
+                  </pic:spPr>
+                </pic:pic>
+              </a:graphicData>
+            </a:graphic>
+          </wp:inline>
+        </w:drawing>
+      </w:r>
+    </w:p>
+    <w:p>
+      <w:pPr>
+        <w:rPr>
+          <w:sz w:val="24"/>
+          <w:szCs w:val="24"/>
+        </w:rPr>
+      </w:pPr>
+      <w:r>
+        <w:rPr>
+          <w:b/>
+          <w:bCs/>
+          <w:sz w:val="24"/>
+          <w:szCs w:val="24"/>
+        </w:rPr>
+        <w:t>StarAlbumList</w:t>
+      </w:r>
+      <w:r>
+        <w:rPr>
+          <w:b/>
+          <w:bCs/>
+          <w:sz w:val="24"/>
+          <w:szCs w:val="24"/>
+        </w:rPr>
+        <w:t>():</w:t>
+      </w:r>
+      <w:r>
+        <w:rPr>
+          <w:sz w:val="24"/>
+          <w:szCs w:val="24"/>
+        </w:rPr>
+        <w:t xml:space="preserve"> This POST method</w:t>
+      </w:r>
+      <w:r>
+        <w:rPr>
+          <w:sz w:val="24"/>
+          <w:szCs w:val="24"/>
+        </w:rPr>
+        <w:t xml:space="preserve"> allows the user to “star” an AlbumList, indicating that they wish for it to be in their favourites. It does this by taking in the username and the ID of the AlbumList and using a Star object to either add or remove a star on the list.</w:t>
+      </w:r>
+    </w:p>
+    <w:p>
+      <w:pPr>
+        <w:pStyle w:val="HTMLPreformatted"/>
+        <w:shd w:val="clear" w:color="auto" w:fill="41444E"/>
+        <w:rPr>
+          <w:b/>
+          <w:bCs/>
+          <w:color w:val="FFFFFF"/>
+          <w:sz w:val="18"/>
+          <w:szCs w:val="18"/>
+        </w:rPr>
+      </w:pPr>
+      <w:r>
+        <w:rPr>
+          <w:b/>
+          <w:bCs/>
+          <w:color w:val="FFFFFF"/>
+          <w:sz w:val="18"/>
+          <w:szCs w:val="18"/>
+        </w:rPr>
+        <w:t>/api/AlbumList/</w:t>
+      </w:r>
+      <w:r>
+        <w:rPr>
+          <w:b/>
+          <w:bCs/>
+          <w:color w:val="FFFFFF"/>
+          <w:sz w:val="18"/>
+          <w:szCs w:val="18"/>
+        </w:rPr>
+        <w:t>{id}</w:t>
+      </w:r>
+      <w:r>
+        <w:rPr>
+          <w:b/>
+          <w:bCs/>
+          <w:color w:val="FFFFFF"/>
+          <w:sz w:val="18"/>
+          <w:szCs w:val="18"/>
+        </w:rPr>
+        <w:t>/</w:t>
+      </w:r>
+      <w:proofErr w:type="spellStart"/>
+      <w:r>
+        <w:rPr>
+          <w:b/>
+          <w:bCs/>
+          <w:color w:val="FFFFFF"/>
+          <w:sz w:val="18"/>
+          <w:szCs w:val="18"/>
+        </w:rPr>
+        <w:t>userName</w:t>
+      </w:r>
+      <w:proofErr w:type="spellEnd"/>
+    </w:p>
+    <w:p>
+      <w:pPr>
+        <w:rPr>
+          <w:sz w:val="24"/>
+          <w:szCs w:val="24"/>
+        </w:rPr>
+      </w:pPr>
+      <w:r>
+        <w:rPr>
+          <w:sz w:val="24"/>
+          <w:szCs w:val="24"/>
+        </w:rPr>
+        <w:drawing>
+          <wp:inline distT="0" distB="0" distL="0" distR="0" wp14:anchorId="174A480D" wp14:editId="7EA14D20">
+            <wp:extent cx="4800600" cy="1867374"/>
+            <wp:effectExtent l="0" t="0" r="0" b="0"/>
+            <wp:docPr id="11" name="Picture 11"/>
+            <wp:cNvGraphicFramePr>
+              <a:graphicFrameLocks xmlns:a="http://schemas.openxmlformats.org/drawingml/2006/main" noChangeAspect="1"/>
+            </wp:cNvGraphicFramePr>
+            <a:graphic xmlns:a="http://schemas.openxmlformats.org/drawingml/2006/main">
+              <a:graphicData uri="http://schemas.openxmlformats.org/drawingml/2006/picture">
+                <pic:pic xmlns:pic="http://schemas.openxmlformats.org/drawingml/2006/picture">
+                  <pic:nvPicPr>
+                    <pic:cNvPr id="1" name=""/>
+                    <pic:cNvPicPr/>
+                  </pic:nvPicPr>
+                  <pic:blipFill>
+                    <a:blip r:embed="rId18"/>
+                    <a:stretch>
+                      <a:fillRect/>
+                    </a:stretch>
+                  </pic:blipFill>
+                  <pic:spPr>
+                    <a:xfrm>
+                      <a:off x="0" y="0"/>
+                      <a:ext cx="5272797" cy="2051053"/>
+                    </a:xfrm>
+                    <a:prstGeom prst="rect">
+                      <a:avLst/>
+                    </a:prstGeom>
+                  </pic:spPr>
+                </pic:pic>
+              </a:graphicData>
+            </a:graphic>
+          </wp:inline>
+        </w:drawing>
+      </w:r>
+    </w:p>
+    <w:p>
+      <w:pPr>
+        <w:rPr>
+          <w:b/>
+          <w:bCs/>
+          <w:sz w:val="24"/>
+          <w:szCs w:val="24"/>
+          <w:u w:val="single"/>
+        </w:rPr>
+      </w:pPr>
+      <w:r>
+        <w:rPr>
+          <w:b/>
+          <w:bCs/>
+          <w:sz w:val="24"/>
+          <w:szCs w:val="24"/>
+          <w:u w:val="single"/>
+        </w:rPr>
+        <w:lastRenderedPageBreak/>
+        <w:t>P</w:t>
+      </w:r>
+      <w:r>
+        <w:rPr>
+          <w:b/>
+          <w:bCs/>
+          <w:sz w:val="24"/>
+          <w:szCs w:val="24"/>
+          <w:u w:val="single"/>
+        </w:rPr>
+        <w:t>U</w:t>
+      </w:r>
+      <w:r>
+        <w:rPr>
+          <w:b/>
+          <w:bCs/>
+          <w:sz w:val="24"/>
+          <w:szCs w:val="24"/>
+          <w:u w:val="single"/>
+        </w:rPr>
+        <w:t>T</w:t>
+      </w:r>
+      <w:r>
+        <w:rPr>
+          <w:b/>
+          <w:bCs/>
+          <w:sz w:val="24"/>
+          <w:szCs w:val="24"/>
+          <w:u w:val="single"/>
+        </w:rPr>
+        <w:t xml:space="preserve"> Methods:</w:t>
+      </w:r>
+    </w:p>
+    <w:p>
+      <w:pPr>
+        <w:rPr>
+          <w:sz w:val="24"/>
+          <w:szCs w:val="24"/>
+        </w:rPr>
+      </w:pPr>
+      <w:r>
+        <w:rPr>
+          <w:b/>
+          <w:bCs/>
+          <w:sz w:val="24"/>
+          <w:szCs w:val="24"/>
+        </w:rPr>
+        <w:t>EditDescription</w:t>
+      </w:r>
+      <w:r>
+        <w:rPr>
+          <w:b/>
+          <w:bCs/>
+          <w:sz w:val="24"/>
+          <w:szCs w:val="24"/>
+        </w:rPr>
+        <w:t>():</w:t>
+      </w:r>
+      <w:r>
+        <w:rPr>
+          <w:sz w:val="24"/>
+          <w:szCs w:val="24"/>
+        </w:rPr>
+        <w:t xml:space="preserve"> This P</w:t>
+      </w:r>
+      <w:r>
+        <w:rPr>
+          <w:sz w:val="24"/>
+          <w:szCs w:val="24"/>
+        </w:rPr>
+        <w:t>UT</w:t>
+      </w:r>
+      <w:r>
+        <w:rPr>
+          <w:sz w:val="24"/>
+          <w:szCs w:val="24"/>
+        </w:rPr>
+        <w:t xml:space="preserve"> method</w:t>
+      </w:r>
+      <w:r>
+        <w:rPr>
+          <w:sz w:val="24"/>
+          <w:szCs w:val="24"/>
+        </w:rPr>
+        <w:t xml:space="preserve"> allows the user to update the description of the AlbumList they are currently viewing. It does this by taking in the ID of the AlbumList, and updating the description of the user input to the Description attribute of the AlbumList class.</w:t>
+      </w:r>
+    </w:p>
+    <w:p>
+      <w:pPr>
+        <w:pStyle w:val="HTMLPreformatted"/>
+        <w:shd w:val="clear" w:color="auto" w:fill="41444E"/>
+        <w:rPr>
+          <w:b/>
+          <w:bCs/>
+          <w:color w:val="FFFFFF"/>
+          <w:sz w:val="18"/>
+          <w:szCs w:val="18"/>
+        </w:rPr>
+      </w:pPr>
+      <w:r>
+        <w:rPr>
+          <w:b/>
+          <w:bCs/>
+          <w:color w:val="FFFFFF"/>
+          <w:sz w:val="18"/>
+          <w:szCs w:val="18"/>
+        </w:rPr>
+        <w:t>/api/AlbumList/</w:t>
+      </w:r>
+      <w:r>
+        <w:rPr>
+          <w:b/>
+          <w:bCs/>
+          <w:color w:val="FFFFFF"/>
+          <w:sz w:val="18"/>
+          <w:szCs w:val="18"/>
+        </w:rPr>
+        <w:t>{id}</w:t>
+      </w:r>
+    </w:p>
+    <w:p>
+      <w:pPr>
+        <w:rPr>
+          <w:sz w:val="24"/>
+          <w:szCs w:val="24"/>
+        </w:rPr>
+      </w:pPr>
+      <w:r>
+        <w:rPr>
+          <w:sz w:val="24"/>
+          <w:szCs w:val="24"/>
+        </w:rPr>
+        <w:drawing>
+          <wp:inline distT="0" distB="0" distL="0" distR="0" wp14:anchorId="655B5A2E" wp14:editId="7C9F77BD">
+            <wp:extent cx="4553585" cy="1552792"/>
+            <wp:effectExtent l="0" t="0" r="0" b="9525"/>
+            <wp:docPr id="12" name="Picture 12"/>
+            <wp:cNvGraphicFramePr>
+              <a:graphicFrameLocks xmlns:a="http://schemas.openxmlformats.org/drawingml/2006/main" noChangeAspect="1"/>
+            </wp:cNvGraphicFramePr>
+            <a:graphic xmlns:a="http://schemas.openxmlformats.org/drawingml/2006/main">
+              <a:graphicData uri="http://schemas.openxmlformats.org/drawingml/2006/picture">
+                <pic:pic xmlns:pic="http://schemas.openxmlformats.org/drawingml/2006/picture">
+                  <pic:nvPicPr>
+                    <pic:cNvPr id="1" name=""/>
+                    <pic:cNvPicPr/>
+                  </pic:nvPicPr>
+                  <pic:blipFill>
+                    <a:blip r:embed="rId19"/>
+                    <a:stretch>
+                      <a:fillRect/>
+                    </a:stretch>
+                  </pic:blipFill>
+                  <pic:spPr>
+                    <a:xfrm>
+                      <a:off x="0" y="0"/>
+                      <a:ext cx="4553585" cy="1552792"/>
+                    </a:xfrm>
+                    <a:prstGeom prst="rect">
+                      <a:avLst/>
+                    </a:prstGeom>
+                  </pic:spPr>
+                </pic:pic>
+              </a:graphicData>
+            </a:graphic>
+          </wp:inline>
+        </w:drawing>
+      </w:r>
+    </w:p>
+    <w:p>
+      <w:pPr>
+        <w:rPr>
+          <w:sz w:val="24"/>
+          <w:szCs w:val="24"/>
+        </w:rPr>
+      </w:pPr>
+    </w:p>
+    <w:p>
+      <w:pPr>
+        <w:rPr>
+          <w:sz w:val="24"/>
+          <w:szCs w:val="24"/>
+        </w:rPr>
+      </w:pPr>
+    </w:p>
+    <w:p>
+      <w:pPr>
+        <w:rPr>
+          <w:sz w:val="24"/>
+          <w:szCs w:val="24"/>
+        </w:rPr>
+      </w:pPr>
+    </w:p>
+    <w:p>
+      <w:pPr>
+        <w:rPr>
+          <w:sz w:val="24"/>
+          <w:szCs w:val="24"/>
+        </w:rPr>
+      </w:pPr>
+    </w:p>
+    <w:p>
+      <w:pPr>
+        <w:rPr>
+          <w:sz w:val="24"/>
+          <w:szCs w:val="24"/>
+        </w:rPr>
+      </w:pPr>
+    </w:p>
+    <w:p>
+      <w:pPr>
+        <w:rPr>
+          <w:sz w:val="24"/>
+          <w:szCs w:val="24"/>
+        </w:rPr>
+      </w:pPr>
+    </w:p>
+    <w:p>
+      <w:pPr>
+        <w:rPr>
+          <w:sz w:val="24"/>
+          <w:szCs w:val="24"/>
+        </w:rPr>
+      </w:pPr>
+    </w:p>
+    <w:p>
+      <w:pPr>
+        <w:rPr>
+          <w:sz w:val="24"/>
+          <w:szCs w:val="24"/>
+        </w:rPr>
+      </w:pPr>
+    </w:p>
+    <w:p>
+      <w:pPr>
+        <w:rPr>
+          <w:sz w:val="24"/>
+          <w:szCs w:val="24"/>
+        </w:rPr>
+      </w:pPr>
+    </w:p>
+    <w:p>
+      <w:pPr>
+        <w:rPr>
+          <w:sz w:val="24"/>
+          <w:szCs w:val="24"/>
+        </w:rPr>
+      </w:pPr>
+    </w:p>
+    <w:p>
+      <w:pPr>
+        <w:rPr>
+          <w:sz w:val="24"/>
+          <w:szCs w:val="24"/>
+        </w:rPr>
+      </w:pPr>
+    </w:p>
+    <w:p>
+      <w:pPr>
+        <w:rPr>
+          <w:sz w:val="24"/>
+          <w:szCs w:val="24"/>
+        </w:rPr>
+      </w:pPr>
+    </w:p>
+    <w:p>
+      <w:pPr>
+        <w:rPr>
+          <w:sz w:val="24"/>
+          <w:szCs w:val="24"/>
+        </w:rPr>
+      </w:pPr>
+    </w:p>
+    <w:p>
+      <w:pPr>
+        <w:rPr>
+          <w:sz w:val="24"/>
+          <w:szCs w:val="24"/>
+        </w:rPr>
+      </w:pPr>
+    </w:p>
+    <w:p>
+      <w:pPr>
+        <w:rPr>
+          <w:sz w:val="24"/>
+          <w:szCs w:val="24"/>
+        </w:rPr>
+      </w:pPr>
+    </w:p>
+    <w:p>
+      <w:pPr>
+        <w:rPr>
+          <w:sz w:val="24"/>
+          <w:szCs w:val="24"/>
+        </w:rPr>
+      </w:pPr>
+    </w:p>
+    <w:p>
+      <w:pPr>
+        <w:rPr>
+          <w:sz w:val="24"/>
+          <w:szCs w:val="24"/>
+        </w:rPr>
+      </w:pPr>
+    </w:p>
+    <w:p>
+      <w:pPr>
+        <w:rPr>
+          <w:sz w:val="24"/>
+          <w:szCs w:val="24"/>
+        </w:rPr>
+      </w:pPr>
+    </w:p>
+    <w:p>
+      <w:pPr>
+        <w:rPr>
+          <w:sz w:val="24"/>
+          <w:szCs w:val="24"/>
+        </w:rPr>
+      </w:pPr>
+    </w:p>
+    <w:p>
+      <w:pPr>
+        <w:rPr>
+          <w:b/>
+          <w:bCs/>
+          <w:sz w:val="24"/>
+          <w:szCs w:val="24"/>
+          <w:u w:val="single"/>
+        </w:rPr>
+      </w:pPr>
+      <w:r>
+        <w:rPr>
+          <w:b/>
+          <w:bCs/>
+          <w:sz w:val="24"/>
+          <w:szCs w:val="24"/>
+          <w:u w:val="single"/>
+        </w:rPr>
+        <w:lastRenderedPageBreak/>
+        <w:t>DELETE</w:t>
+      </w:r>
+      <w:r>
+        <w:rPr>
+          <w:b/>
+          <w:bCs/>
+          <w:sz w:val="24"/>
+          <w:szCs w:val="24"/>
+          <w:u w:val="single"/>
+        </w:rPr>
+        <w:t xml:space="preserve"> Methods:</w:t>
+      </w:r>
+    </w:p>
+    <w:p>
+      <w:pPr>
+        <w:rPr>
+          <w:sz w:val="24"/>
+          <w:szCs w:val="24"/>
+        </w:rPr>
+      </w:pPr>
+      <w:r>
+        <w:rPr>
+          <w:b/>
+          <w:bCs/>
+          <w:sz w:val="24"/>
+          <w:szCs w:val="24"/>
+        </w:rPr>
+        <w:t>DeleteList</w:t>
+      </w:r>
+      <w:r>
+        <w:rPr>
+          <w:b/>
+          <w:bCs/>
+          <w:sz w:val="24"/>
+          <w:szCs w:val="24"/>
+        </w:rPr>
+        <w:t>():</w:t>
+      </w:r>
+      <w:r>
+        <w:rPr>
+          <w:sz w:val="24"/>
+          <w:szCs w:val="24"/>
+        </w:rPr>
+        <w:t xml:space="preserve"> This </w:t>
+      </w:r>
+      <w:r>
+        <w:rPr>
+          <w:sz w:val="24"/>
+          <w:szCs w:val="24"/>
+        </w:rPr>
+        <w:t xml:space="preserve">DELETE </w:t>
+      </w:r>
+      <w:r>
+        <w:rPr>
+          <w:sz w:val="24"/>
+          <w:szCs w:val="24"/>
+        </w:rPr>
+        <w:t>method</w:t>
+      </w:r>
+      <w:r>
+        <w:rPr>
+          <w:sz w:val="24"/>
+          <w:szCs w:val="24"/>
+        </w:rPr>
+        <w:t xml:space="preserve"> simply allows the user to delete an AlbumList. It used to ID to do this. If the ID is found, the list is deleted.</w:t>
+      </w:r>
+    </w:p>
+    <w:p>
+      <w:pPr>
+        <w:pStyle w:val="HTMLPreformatted"/>
+        <w:shd w:val="clear" w:color="auto" w:fill="41444E"/>
+        <w:rPr>
+          <w:b/>
+          <w:bCs/>
+          <w:color w:val="FFFFFF"/>
+          <w:sz w:val="18"/>
+          <w:szCs w:val="18"/>
+        </w:rPr>
+      </w:pPr>
+      <w:r>
+        <w:rPr>
+          <w:b/>
+          <w:bCs/>
+          <w:color w:val="FFFFFF"/>
+          <w:sz w:val="18"/>
+          <w:szCs w:val="18"/>
+        </w:rPr>
+        <w:t>/api/AlbumList/</w:t>
+      </w:r>
+      <w:r>
+        <w:rPr>
+          <w:b/>
+          <w:bCs/>
+          <w:color w:val="FFFFFF"/>
+          <w:sz w:val="18"/>
+          <w:szCs w:val="18"/>
+        </w:rPr>
+        <w:t>{id}</w:t>
+      </w:r>
+    </w:p>
+    <w:p>
+      <w:pPr>
+        <w:rPr>
+          <w:sz w:val="24"/>
+          <w:szCs w:val="24"/>
+        </w:rPr>
+      </w:pPr>
+      <w:r>
+        <w:rPr>
+          <w:sz w:val="24"/>
+          <w:szCs w:val="24"/>
+        </w:rPr>
+        <w:drawing>
+          <wp:inline distT="0" distB="0" distL="0" distR="0" wp14:anchorId="54C9A8CA" wp14:editId="575D3BE7">
+            <wp:extent cx="4286848" cy="1686160"/>
+            <wp:effectExtent l="0" t="0" r="0" b="9525"/>
+            <wp:docPr id="13" name="Picture 13"/>
+            <wp:cNvGraphicFramePr>
+              <a:graphicFrameLocks xmlns:a="http://schemas.openxmlformats.org/drawingml/2006/main" noChangeAspect="1"/>
+            </wp:cNvGraphicFramePr>
+            <a:graphic xmlns:a="http://schemas.openxmlformats.org/drawingml/2006/main">
+              <a:graphicData uri="http://schemas.openxmlformats.org/drawingml/2006/picture">
+                <pic:pic xmlns:pic="http://schemas.openxmlformats.org/drawingml/2006/picture">
+                  <pic:nvPicPr>
+                    <pic:cNvPr id="1" name=""/>
+                    <pic:cNvPicPr/>
+                  </pic:nvPicPr>
+                  <pic:blipFill>
+                    <a:blip r:embed="rId20"/>
+                    <a:stretch>
+                      <a:fillRect/>
+                    </a:stretch>
+                  </pic:blipFill>
+                  <pic:spPr>
+                    <a:xfrm>
+                      <a:off x="0" y="0"/>
+                      <a:ext cx="4286848" cy="1686160"/>
+                    </a:xfrm>
+                    <a:prstGeom prst="rect">
+                      <a:avLst/>
+                    </a:prstGeom>
+                  </pic:spPr>
+                </pic:pic>
+              </a:graphicData>
+            </a:graphic>
+          </wp:inline>
+        </w:drawing>
+      </w:r>
+    </w:p>
+    <w:p>
+      <w:pPr>
+        <w:rPr>
+          <w:sz w:val="24"/>
+          <w:szCs w:val="24"/>
+        </w:rPr>
+      </w:pPr>
+      <w:r>
+        <w:rPr>
+          <w:b/>
+          <w:bCs/>
+          <w:sz w:val="24"/>
+          <w:szCs w:val="24"/>
+        </w:rPr>
+        <w:t>Delete</w:t>
+      </w:r>
+      <w:r>
+        <w:rPr>
+          <w:b/>
+          <w:bCs/>
+          <w:sz w:val="24"/>
+          <w:szCs w:val="24"/>
+        </w:rPr>
+        <w:t>From</w:t>
+      </w:r>
+      <w:r>
+        <w:rPr>
+          <w:b/>
+          <w:bCs/>
+          <w:sz w:val="24"/>
+          <w:szCs w:val="24"/>
+        </w:rPr>
+        <w:t>List</w:t>
+      </w:r>
+      <w:r>
+        <w:rPr>
+          <w:b/>
+          <w:bCs/>
+          <w:sz w:val="24"/>
+          <w:szCs w:val="24"/>
+        </w:rPr>
+        <w:t>():</w:t>
+      </w:r>
+      <w:r>
+        <w:rPr>
+          <w:sz w:val="24"/>
+          <w:szCs w:val="24"/>
+        </w:rPr>
+        <w:t xml:space="preserve"> This DELETE method</w:t>
+      </w:r>
+      <w:r>
+        <w:rPr>
+          <w:sz w:val="24"/>
+          <w:szCs w:val="24"/>
+        </w:rPr>
+        <w:t xml:space="preserve"> allows the user to delete an Album from an AlbumList. It uses the list ID and the Album ID to accomplish this. If the IDs match up, the album is removed from the list. </w:t>
+      </w:r>
+    </w:p>
+    <w:p>
+      <w:pPr>
+        <w:pStyle w:val="HTMLPreformatted"/>
+        <w:shd w:val="clear" w:color="auto" w:fill="41444E"/>
+        <w:rPr>
+          <w:b/>
+          <w:bCs/>
+          <w:color w:val="FFFFFF"/>
+          <w:sz w:val="18"/>
+          <w:szCs w:val="18"/>
+        </w:rPr>
+      </w:pPr>
+      <w:r>
+        <w:rPr>
+          <w:b/>
+          <w:bCs/>
+          <w:color w:val="FFFFFF"/>
+          <w:sz w:val="18"/>
+          <w:szCs w:val="18"/>
+        </w:rPr>
+        <w:t>/api/AlbumList/</w:t>
+      </w:r>
+      <w:r>
+        <w:rPr>
+          <w:b/>
+          <w:bCs/>
+          <w:color w:val="FFFFFF"/>
+          <w:sz w:val="18"/>
+          <w:szCs w:val="18"/>
+        </w:rPr>
+        <w:t>{id}</w:t>
+      </w:r>
+      <w:r>
+        <w:rPr>
+          <w:b/>
+          <w:bCs/>
+          <w:color w:val="FFFFFF"/>
+          <w:sz w:val="18"/>
+          <w:szCs w:val="18"/>
+        </w:rPr>
+        <w:t>/album/</w:t>
+      </w:r>
+      <w:r>
+        <w:rPr>
+          <w:b/>
+          <w:bCs/>
+          <w:color w:val="FFFFFF"/>
+          <w:sz w:val="18"/>
+          <w:szCs w:val="18"/>
+        </w:rPr>
+        <w:t>{aid}</w:t>
+      </w:r>
+    </w:p>
+    <w:p>
+      <w:pPr>
+        <w:rPr>
+          <w:sz w:val="24"/>
+          <w:szCs w:val="24"/>
+        </w:rPr>
+      </w:pPr>
+      <w:r>
+        <w:rPr>
+          <w:sz w:val="24"/>
+          <w:szCs w:val="24"/>
+        </w:rPr>
+        <w:drawing>
+          <wp:inline distT="0" distB="0" distL="0" distR="0" wp14:anchorId="722E9B8D" wp14:editId="01126B1C">
+            <wp:extent cx="4810796" cy="1629002"/>
+            <wp:effectExtent l="0" t="0" r="8890" b="9525"/>
+            <wp:docPr id="14" name="Picture 14"/>
+            <wp:cNvGraphicFramePr>
+              <a:graphicFrameLocks xmlns:a="http://schemas.openxmlformats.org/drawingml/2006/main" noChangeAspect="1"/>
+            </wp:cNvGraphicFramePr>
+            <a:graphic xmlns:a="http://schemas.openxmlformats.org/drawingml/2006/main">
+              <a:graphicData uri="http://schemas.openxmlformats.org/drawingml/2006/picture">
+                <pic:pic xmlns:pic="http://schemas.openxmlformats.org/drawingml/2006/picture">
+                  <pic:nvPicPr>
+                    <pic:cNvPr id="1" name=""/>
+                    <pic:cNvPicPr/>
+                  </pic:nvPicPr>
+                  <pic:blipFill>
+                    <a:blip r:embed="rId21"/>
+                    <a:stretch>
+                      <a:fillRect/>
+                    </a:stretch>
+                  </pic:blipFill>
+                  <pic:spPr>
+                    <a:xfrm>
+                      <a:off x="0" y="0"/>
+                      <a:ext cx="4810796" cy="1629002"/>
+                    </a:xfrm>
+                    <a:prstGeom prst="rect">
+                      <a:avLst/>
+                    </a:prstGeom>
+                  </pic:spPr>
+                </pic:pic>
+              </a:graphicData>
+            </a:graphic>
+          </wp:inline>
+        </w:drawing>
+      </w:r>
+    </w:p>
+    <w:p>
+      <w:pPr>
+        <w:rPr>
+          <w:sz w:val="24"/>
+          <w:szCs w:val="24"/>
+        </w:rPr>
+      </w:pPr>
+    </w:p>
+    <w:p>
+      <w:pPr>
+        <w:rPr>
+          <w:sz w:val="24"/>
+          <w:szCs w:val="24"/>
+        </w:rPr>
+      </w:pPr>
+    </w:p>
+    <w:p>
+      <w:pPr>
+        <w:rPr>
+          <w:sz w:val="24"/>
+          <w:szCs w:val="24"/>
+        </w:rPr>
+      </w:pPr>
+    </w:p>
+    <w:p>
+      <w:pPr>
+        <w:rPr>
+          <w:sz w:val="24"/>
+          <w:szCs w:val="24"/>
+        </w:rPr>
+      </w:pPr>
+    </w:p>
+    <w:p>
+      <w:pPr>
+        <w:rPr>
+          <w:sz w:val="24"/>
+          <w:szCs w:val="24"/>
+        </w:rPr>
+      </w:pPr>
+    </w:p>
+    <w:p>
+      <w:pPr>
+        <w:rPr>
+          <w:sz w:val="24"/>
+          <w:szCs w:val="24"/>
+        </w:rPr>
+      </w:pPr>
+    </w:p>
+    <w:p>
+      <w:pPr>
+        <w:rPr>
+          <w:sz w:val="24"/>
+          <w:szCs w:val="24"/>
+        </w:rPr>
+      </w:pPr>
+    </w:p>
+    <w:p>
+      <w:pPr>
+        <w:rPr>
+          <w:sz w:val="24"/>
+          <w:szCs w:val="24"/>
+        </w:rPr>
+      </w:pPr>
+    </w:p>
+    <w:p>
+      <w:pPr>
+        <w:rPr>
+          <w:sz w:val="24"/>
+          <w:szCs w:val="24"/>
+        </w:rPr>
+      </w:pPr>
+    </w:p>
+    <w:p>
+      <w:pPr>
+        <w:rPr>
+          <w:sz w:val="24"/>
+          <w:szCs w:val="24"/>
+        </w:rPr>
+      </w:pPr>
+    </w:p>
+    <w:p>
+      <w:pPr>
+        <w:rPr>
+          <w:sz w:val="24"/>
+          <w:szCs w:val="24"/>
+        </w:rPr>
+      </w:pPr>
+    </w:p>
+    <w:p>
+      <w:pPr>
+        <w:rPr>
+          <w:sz w:val="24"/>
+          <w:szCs w:val="24"/>
+        </w:rPr>
+      </w:pPr>
+    </w:p>
+    <w:p>
+      <w:pPr>
+        <w:jc w:val="center"/>
+        <w:rPr>
+          <w:sz w:val="24"/>
+          <w:szCs w:val="24"/>
+        </w:rPr>
+      </w:pPr>
+      <w:r>
+        <w:rPr>
+          <w:b/>
+          <w:bCs/>
+          <w:sz w:val="28"/>
+          <w:szCs w:val="28"/>
+        </w:rPr>
+        <w:lastRenderedPageBreak/>
+        <w:t>Screenshot of Swagger UI Test Page</w:t>
+      </w:r>
+    </w:p>
+    <w:p>
+      <w:pPr>
+        <w:rPr>
+          <w:sz w:val="24"/>
+          <w:szCs w:val="24"/>
+        </w:rPr>
+      </w:pPr>
+      <w:r>
+        <w:rPr>
+          <w:sz w:val="24"/>
+          <w:szCs w:val="24"/>
+        </w:rPr>
+        <w:drawing>
+          <wp:anchor distT="0" distB="0" distL="114300" distR="114300" simplePos="0" relativeHeight="251664384" behindDoc="0" locked="0" layoutInCell="1" allowOverlap="1" wp14:anchorId="0307A5D4" wp14:editId="748E052E">
+            <wp:simplePos x="0" y="0"/>
+            <wp:positionH relativeFrom="margin">
+              <wp:align>center</wp:align>
+            </wp:positionH>
+            <wp:positionV relativeFrom="paragraph">
+              <wp:posOffset>197485</wp:posOffset>
+            </wp:positionV>
+            <wp:extent cx="7201249" cy="3876675"/>
+            <wp:effectExtent l="0" t="0" r="0" b="0"/>
+            <wp:wrapNone/>
+            <wp:docPr id="15" name="Picture 15"/>
+            <wp:cNvGraphicFramePr>
+              <a:graphicFrameLocks xmlns:a="http://schemas.openxmlformats.org/drawingml/2006/main" noChangeAspect="1"/>
+            </wp:cNvGraphicFramePr>
+            <a:graphic xmlns:a="http://schemas.openxmlformats.org/drawingml/2006/main">
+              <a:graphicData uri="http://schemas.openxmlformats.org/drawingml/2006/picture">
+                <pic:pic xmlns:pic="http://schemas.openxmlformats.org/drawingml/2006/picture">
+                  <pic:nvPicPr>
+                    <pic:cNvPr id="1" name=""/>
+                    <pic:cNvPicPr/>
+                  </pic:nvPicPr>
+                  <pic:blipFill>
+                    <a:blip r:embed="rId22">
+                      <a:extLst>
+                        <a:ext uri="{28A0092B-C50C-407E-A947-70E740481C1C}">
+                          <a14:useLocalDpi xmlns:a14="http://schemas.microsoft.com/office/drawing/2010/main" val="0"/>
+                        </a:ext>
+                      </a:extLst>
+                    </a:blip>
+                    <a:stretch>
+                      <a:fillRect/>
+                    </a:stretch>
+                  </pic:blipFill>
+                  <pic:spPr>
+                    <a:xfrm>
+                      <a:off x="0" y="0"/>
+                      <a:ext cx="7201249" cy="3876675"/>
+                    </a:xfrm>
+                    <a:prstGeom prst="rect">
+                      <a:avLst/>
+                    </a:prstGeom>
+                  </pic:spPr>
+                </pic:pic>
+              </a:graphicData>
+            </a:graphic>
+            <wp14:sizeRelH relativeFrom="margin">
+              <wp14:pctWidth>0</wp14:pctWidth>
+            </wp14:sizeRelH>
+            <wp14:sizeRelV relativeFrom="margin">
+              <wp14:pctHeight>0</wp14:pctHeight>
+            </wp14:sizeRelV>
+          </wp:anchor>
+        </w:drawing>
+      </w:r>
     </w:p>
     <w:p>
       <w:pPr>
@@ -2509,13 +4560,674 @@
           <w:szCs w:val="40"/>
         </w:rPr>
       </w:pPr>
-      <w:r>
+    </w:p>
+    <w:p>
+      <w:pPr>
+        <w:jc w:val="center"/>
         <w:rPr>
           <w:b/>
           <w:bCs/>
           <w:sz w:val="40"/>
           <w:szCs w:val="40"/>
         </w:rPr>
+      </w:pPr>
+    </w:p>
+    <w:p>
+      <w:pPr>
+        <w:jc w:val="center"/>
+        <w:rPr>
+          <w:b/>
+          <w:bCs/>
+          <w:sz w:val="40"/>
+          <w:szCs w:val="40"/>
+        </w:rPr>
+      </w:pPr>
+    </w:p>
+    <w:p>
+      <w:pPr>
+        <w:jc w:val="center"/>
+        <w:rPr>
+          <w:b/>
+          <w:bCs/>
+          <w:sz w:val="40"/>
+          <w:szCs w:val="40"/>
+        </w:rPr>
+      </w:pPr>
+    </w:p>
+    <w:p>
+      <w:pPr>
+        <w:jc w:val="center"/>
+        <w:rPr>
+          <w:b/>
+          <w:bCs/>
+          <w:sz w:val="40"/>
+          <w:szCs w:val="40"/>
+        </w:rPr>
+      </w:pPr>
+    </w:p>
+    <w:p>
+      <w:pPr>
+        <w:jc w:val="center"/>
+        <w:rPr>
+          <w:b/>
+          <w:bCs/>
+          <w:sz w:val="40"/>
+          <w:szCs w:val="40"/>
+        </w:rPr>
+      </w:pPr>
+    </w:p>
+    <w:p>
+      <w:pPr>
+        <w:jc w:val="center"/>
+        <w:rPr>
+          <w:b/>
+          <w:bCs/>
+          <w:sz w:val="40"/>
+          <w:szCs w:val="40"/>
+        </w:rPr>
+      </w:pPr>
+    </w:p>
+    <w:p>
+      <w:pPr>
+        <w:jc w:val="center"/>
+        <w:rPr>
+          <w:b/>
+          <w:bCs/>
+          <w:sz w:val="40"/>
+          <w:szCs w:val="40"/>
+        </w:rPr>
+      </w:pPr>
+    </w:p>
+    <w:p>
+      <w:pPr>
+        <w:jc w:val="center"/>
+        <w:rPr>
+          <w:b/>
+          <w:bCs/>
+          <w:sz w:val="40"/>
+          <w:szCs w:val="40"/>
+        </w:rPr>
+      </w:pPr>
+    </w:p>
+    <w:p>
+      <w:pPr>
+        <w:jc w:val="center"/>
+        <w:rPr>
+          <w:b/>
+          <w:bCs/>
+          <w:sz w:val="40"/>
+          <w:szCs w:val="40"/>
+        </w:rPr>
+      </w:pPr>
+    </w:p>
+    <w:p>
+      <w:pPr>
+        <w:jc w:val="center"/>
+        <w:rPr>
+          <w:b/>
+          <w:bCs/>
+          <w:sz w:val="40"/>
+          <w:szCs w:val="40"/>
+        </w:rPr>
+      </w:pPr>
+    </w:p>
+    <w:p>
+      <w:pPr>
+        <w:jc w:val="center"/>
+        <w:rPr>
+          <w:b/>
+          <w:bCs/>
+          <w:sz w:val="40"/>
+          <w:szCs w:val="40"/>
+        </w:rPr>
+      </w:pPr>
+    </w:p>
+    <w:p>
+      <w:pPr>
+        <w:jc w:val="center"/>
+        <w:rPr>
+          <w:b/>
+          <w:bCs/>
+          <w:sz w:val="40"/>
+          <w:szCs w:val="40"/>
+        </w:rPr>
+      </w:pPr>
+    </w:p>
+    <w:p>
+      <w:pPr>
+        <w:jc w:val="center"/>
+        <w:rPr>
+          <w:b/>
+          <w:bCs/>
+          <w:sz w:val="40"/>
+          <w:szCs w:val="40"/>
+        </w:rPr>
+      </w:pPr>
+    </w:p>
+    <w:p>
+      <w:pPr>
+        <w:jc w:val="center"/>
+        <w:rPr>
+          <w:b/>
+          <w:bCs/>
+          <w:sz w:val="40"/>
+          <w:szCs w:val="40"/>
+        </w:rPr>
+      </w:pPr>
+    </w:p>
+    <w:p>
+      <w:pPr>
+        <w:jc w:val="center"/>
+        <w:rPr>
+          <w:b/>
+          <w:bCs/>
+          <w:sz w:val="40"/>
+          <w:szCs w:val="40"/>
+        </w:rPr>
+      </w:pPr>
+    </w:p>
+    <w:p>
+      <w:pPr>
+        <w:jc w:val="center"/>
+        <w:rPr>
+          <w:b/>
+          <w:bCs/>
+          <w:sz w:val="40"/>
+          <w:szCs w:val="40"/>
+        </w:rPr>
+      </w:pPr>
+    </w:p>
+    <w:p>
+      <w:pPr>
+        <w:jc w:val="center"/>
+        <w:rPr>
+          <w:b/>
+          <w:bCs/>
+          <w:sz w:val="28"/>
+          <w:szCs w:val="28"/>
+        </w:rPr>
+      </w:pPr>
+      <w:r>
+        <w:rPr>
+          <w:b/>
+          <w:bCs/>
+          <w:sz w:val="28"/>
+          <w:szCs w:val="28"/>
+        </w:rPr>
+        <w:lastRenderedPageBreak/>
+        <w:t>Deployment of Application</w:t>
+      </w:r>
+    </w:p>
+    <w:p>
+      <w:pPr>
+        <w:rPr>
+          <w:sz w:val="24"/>
+          <w:szCs w:val="24"/>
+        </w:rPr>
+      </w:pPr>
+      <w:r>
+        <w:rPr>
+          <w:sz w:val="24"/>
+          <w:szCs w:val="24"/>
+        </w:rPr>
+        <w:t>The application is deployed through a pipeline on Azure. Every time we make a commit to our Github repository, the application rebuilds.</w:t>
+      </w:r>
+    </w:p>
+    <w:p>
+      <w:pPr>
+        <w:jc w:val="center"/>
+        <w:rPr>
+          <w:b/>
+          <w:bCs/>
+          <w:sz w:val="40"/>
+          <w:szCs w:val="40"/>
+        </w:rPr>
+      </w:pPr>
+    </w:p>
+    <w:p>
+      <w:pPr>
+        <w:jc w:val="center"/>
+        <w:rPr>
+          <w:b/>
+          <w:bCs/>
+          <w:sz w:val="40"/>
+          <w:szCs w:val="40"/>
+        </w:rPr>
+      </w:pPr>
+    </w:p>
+    <w:p>
+      <w:pPr>
+        <w:jc w:val="center"/>
+        <w:rPr>
+          <w:b/>
+          <w:bCs/>
+          <w:sz w:val="40"/>
+          <w:szCs w:val="40"/>
+        </w:rPr>
+      </w:pPr>
+    </w:p>
+    <w:p>
+      <w:pPr>
+        <w:jc w:val="center"/>
+        <w:rPr>
+          <w:b/>
+          <w:bCs/>
+          <w:sz w:val="40"/>
+          <w:szCs w:val="40"/>
+        </w:rPr>
+      </w:pPr>
+    </w:p>
+    <w:p>
+      <w:pPr>
+        <w:jc w:val="center"/>
+        <w:rPr>
+          <w:b/>
+          <w:bCs/>
+          <w:sz w:val="40"/>
+          <w:szCs w:val="40"/>
+        </w:rPr>
+      </w:pPr>
+    </w:p>
+    <w:p>
+      <w:pPr>
+        <w:jc w:val="center"/>
+        <w:rPr>
+          <w:b/>
+          <w:bCs/>
+          <w:sz w:val="40"/>
+          <w:szCs w:val="40"/>
+        </w:rPr>
+      </w:pPr>
+    </w:p>
+    <w:p>
+      <w:pPr>
+        <w:jc w:val="center"/>
+        <w:rPr>
+          <w:b/>
+          <w:bCs/>
+          <w:sz w:val="40"/>
+          <w:szCs w:val="40"/>
+        </w:rPr>
+      </w:pPr>
+    </w:p>
+    <w:p>
+      <w:pPr>
+        <w:jc w:val="center"/>
+        <w:rPr>
+          <w:b/>
+          <w:bCs/>
+          <w:sz w:val="40"/>
+          <w:szCs w:val="40"/>
+        </w:rPr>
+      </w:pPr>
+    </w:p>
+    <w:p>
+      <w:pPr>
+        <w:jc w:val="center"/>
+        <w:rPr>
+          <w:b/>
+          <w:bCs/>
+          <w:sz w:val="40"/>
+          <w:szCs w:val="40"/>
+        </w:rPr>
+      </w:pPr>
+    </w:p>
+    <w:p>
+      <w:pPr>
+        <w:jc w:val="center"/>
+        <w:rPr>
+          <w:b/>
+          <w:bCs/>
+          <w:sz w:val="40"/>
+          <w:szCs w:val="40"/>
+        </w:rPr>
+      </w:pPr>
+    </w:p>
+    <w:p>
+      <w:pPr>
+        <w:jc w:val="center"/>
+        <w:rPr>
+          <w:b/>
+          <w:bCs/>
+          <w:sz w:val="40"/>
+          <w:szCs w:val="40"/>
+        </w:rPr>
+      </w:pPr>
+    </w:p>
+    <w:p>
+      <w:pPr>
+        <w:jc w:val="center"/>
+        <w:rPr>
+          <w:b/>
+          <w:bCs/>
+          <w:sz w:val="40"/>
+          <w:szCs w:val="40"/>
+        </w:rPr>
+      </w:pPr>
+    </w:p>
+    <w:p>
+      <w:pPr>
+        <w:jc w:val="center"/>
+        <w:rPr>
+          <w:b/>
+          <w:bCs/>
+          <w:sz w:val="40"/>
+          <w:szCs w:val="40"/>
+        </w:rPr>
+      </w:pPr>
+    </w:p>
+    <w:p>
+      <w:pPr>
+        <w:jc w:val="center"/>
+        <w:rPr>
+          <w:b/>
+          <w:bCs/>
+          <w:sz w:val="40"/>
+          <w:szCs w:val="40"/>
+        </w:rPr>
+      </w:pPr>
+    </w:p>
+    <w:p>
+      <w:pPr>
+        <w:jc w:val="center"/>
+        <w:rPr>
+          <w:b/>
+          <w:bCs/>
+          <w:sz w:val="40"/>
+          <w:szCs w:val="40"/>
+        </w:rPr>
+      </w:pPr>
+    </w:p>
+    <w:p>
+      <w:pPr>
+        <w:jc w:val="center"/>
+        <w:rPr>
+          <w:b/>
+          <w:bCs/>
+          <w:sz w:val="40"/>
+          <w:szCs w:val="40"/>
+        </w:rPr>
+      </w:pPr>
+    </w:p>
+    <w:p>
+      <w:pPr>
+        <w:jc w:val="center"/>
+        <w:rPr>
+          <w:b/>
+          <w:bCs/>
+          <w:sz w:val="40"/>
+          <w:szCs w:val="40"/>
+        </w:rPr>
+      </w:pPr>
+    </w:p>
+    <w:p>
+      <w:pPr>
+        <w:jc w:val="center"/>
+        <w:rPr>
+          <w:b/>
+          <w:bCs/>
+          <w:sz w:val="40"/>
+          <w:szCs w:val="40"/>
+        </w:rPr>
+      </w:pPr>
+    </w:p>
+    <w:p>
+      <w:pPr>
+        <w:jc w:val="center"/>
+        <w:rPr>
+          <w:b/>
+          <w:bCs/>
+          <w:sz w:val="28"/>
+          <w:szCs w:val="28"/>
+        </w:rPr>
+      </w:pPr>
+    </w:p>
+    <w:p>
+      <w:pPr>
+        <w:jc w:val="center"/>
+        <w:rPr>
+          <w:b/>
+          <w:bCs/>
+          <w:sz w:val="28"/>
+          <w:szCs w:val="28"/>
+        </w:rPr>
+      </w:pPr>
+      <w:r>
+        <w:rPr>
+          <w:b/>
+          <w:bCs/>
+          <w:sz w:val="28"/>
+          <w:szCs w:val="28"/>
+        </w:rPr>
+        <w:t>Azure App Service Settings</w:t>
+      </w:r>
+    </w:p>
+    <w:p>
+      <w:pPr>
+        <w:jc w:val="center"/>
+        <w:rPr>
+          <w:b/>
+          <w:bCs/>
+          <w:sz w:val="40"/>
+          <w:szCs w:val="40"/>
+        </w:rPr>
+      </w:pPr>
+    </w:p>
+    <w:p>
+      <w:pPr>
+        <w:jc w:val="center"/>
+        <w:rPr>
+          <w:b/>
+          <w:bCs/>
+          <w:sz w:val="40"/>
+          <w:szCs w:val="40"/>
+        </w:rPr>
+      </w:pPr>
+    </w:p>
+    <w:p>
+      <w:pPr>
+        <w:jc w:val="center"/>
+        <w:rPr>
+          <w:b/>
+          <w:bCs/>
+          <w:sz w:val="40"/>
+          <w:szCs w:val="40"/>
+        </w:rPr>
+      </w:pPr>
+    </w:p>
+    <w:p>
+      <w:pPr>
+        <w:jc w:val="center"/>
+        <w:rPr>
+          <w:b/>
+          <w:bCs/>
+          <w:sz w:val="40"/>
+          <w:szCs w:val="40"/>
+        </w:rPr>
+      </w:pPr>
+    </w:p>
+    <w:p>
+      <w:pPr>
+        <w:jc w:val="center"/>
+        <w:rPr>
+          <w:b/>
+          <w:bCs/>
+          <w:sz w:val="40"/>
+          <w:szCs w:val="40"/>
+        </w:rPr>
+      </w:pPr>
+    </w:p>
+    <w:p>
+      <w:pPr>
+        <w:jc w:val="center"/>
+        <w:rPr>
+          <w:b/>
+          <w:bCs/>
+          <w:sz w:val="40"/>
+          <w:szCs w:val="40"/>
+        </w:rPr>
+      </w:pPr>
+    </w:p>
+    <w:p>
+      <w:pPr>
+        <w:jc w:val="center"/>
+        <w:rPr>
+          <w:b/>
+          <w:bCs/>
+          <w:sz w:val="40"/>
+          <w:szCs w:val="40"/>
+        </w:rPr>
+      </w:pPr>
+    </w:p>
+    <w:p>
+      <w:pPr>
+        <w:jc w:val="center"/>
+        <w:rPr>
+          <w:b/>
+          <w:bCs/>
+          <w:sz w:val="40"/>
+          <w:szCs w:val="40"/>
+        </w:rPr>
+      </w:pPr>
+    </w:p>
+    <w:p>
+      <w:pPr>
+        <w:jc w:val="center"/>
+        <w:rPr>
+          <w:b/>
+          <w:bCs/>
+          <w:sz w:val="40"/>
+          <w:szCs w:val="40"/>
+        </w:rPr>
+      </w:pPr>
+    </w:p>
+    <w:p>
+      <w:pPr>
+        <w:jc w:val="center"/>
+        <w:rPr>
+          <w:b/>
+          <w:bCs/>
+          <w:sz w:val="40"/>
+          <w:szCs w:val="40"/>
+        </w:rPr>
+      </w:pPr>
+    </w:p>
+    <w:p>
+      <w:pPr>
+        <w:jc w:val="center"/>
+        <w:rPr>
+          <w:b/>
+          <w:bCs/>
+          <w:sz w:val="40"/>
+          <w:szCs w:val="40"/>
+        </w:rPr>
+      </w:pPr>
+    </w:p>
+    <w:p>
+      <w:pPr>
+        <w:jc w:val="center"/>
+        <w:rPr>
+          <w:b/>
+          <w:bCs/>
+          <w:sz w:val="40"/>
+          <w:szCs w:val="40"/>
+        </w:rPr>
+      </w:pPr>
+    </w:p>
+    <w:p>
+      <w:pPr>
+        <w:jc w:val="center"/>
+        <w:rPr>
+          <w:b/>
+          <w:bCs/>
+          <w:sz w:val="40"/>
+          <w:szCs w:val="40"/>
+        </w:rPr>
+      </w:pPr>
+    </w:p>
+    <w:p>
+      <w:pPr>
+        <w:jc w:val="center"/>
+        <w:rPr>
+          <w:b/>
+          <w:bCs/>
+          <w:sz w:val="40"/>
+          <w:szCs w:val="40"/>
+        </w:rPr>
+      </w:pPr>
+    </w:p>
+    <w:p>
+      <w:pPr>
+        <w:jc w:val="center"/>
+        <w:rPr>
+          <w:b/>
+          <w:bCs/>
+          <w:sz w:val="40"/>
+          <w:szCs w:val="40"/>
+        </w:rPr>
+      </w:pPr>
+    </w:p>
+    <w:p>
+      <w:pPr>
+        <w:jc w:val="center"/>
+        <w:rPr>
+          <w:b/>
+          <w:bCs/>
+          <w:sz w:val="40"/>
+          <w:szCs w:val="40"/>
+        </w:rPr>
+      </w:pPr>
+    </w:p>
+    <w:p>
+      <w:pPr>
+        <w:jc w:val="center"/>
+        <w:rPr>
+          <w:b/>
+          <w:bCs/>
+          <w:sz w:val="40"/>
+          <w:szCs w:val="40"/>
+        </w:rPr>
+      </w:pPr>
+    </w:p>
+    <w:p>
+      <w:pPr>
+        <w:jc w:val="center"/>
+        <w:rPr>
+          <w:b/>
+          <w:bCs/>
+          <w:sz w:val="40"/>
+          <w:szCs w:val="40"/>
+        </w:rPr>
+      </w:pPr>
+    </w:p>
+    <w:p>
+      <w:pPr>
+        <w:jc w:val="center"/>
+        <w:rPr>
+          <w:b/>
+          <w:bCs/>
+          <w:sz w:val="40"/>
+          <w:szCs w:val="40"/>
+        </w:rPr>
+      </w:pPr>
+    </w:p>
+    <w:p>
+      <w:pPr>
+        <w:jc w:val="center"/>
+        <w:rPr>
+          <w:b/>
+          <w:bCs/>
+          <w:sz w:val="40"/>
+          <w:szCs w:val="40"/>
+        </w:rPr>
+      </w:pPr>
+      <w:r>
+        <w:rPr>
+          <w:b/>
+          <w:bCs/>
+          <w:sz w:val="40"/>
+          <w:szCs w:val="40"/>
+        </w:rPr>
         <w:lastRenderedPageBreak/>
         <w:t>Application Breakdown</w:t>
       </w:r>
@@ -3032,7 +5744,7 @@
       </w:r>
     </w:p>
     <w:sectPr>
-      <w:footerReference w:type="default" r:id="rId10"/>
+      <w:footerReference w:type="default" r:id="rId23"/>
       <w:pgSz w:w="11906" w:h="16838"/>
       <w:pgMar w:top="1440" w:right="1440" w:bottom="1440" w:left="1440" w:header="708" w:footer="708" w:gutter="0"/>
       <w:pgNumType w:start="0"/>
@@ -3764,6 +6476,79 @@
       <w:shd w:val="clear" w:color="auto" w:fill="E1DFDD"/>
     </w:rPr>
   </w:style>
+  <w:style w:type="character" w:styleId="FollowedHyperlink">
+    <w:name w:val="FollowedHyperlink"/>
+    <w:basedOn w:val="DefaultParagraphFont"/>
+    <w:uiPriority w:val="99"/>
+    <w:semiHidden/>
+    <w:unhideWhenUsed/>
+    <w:rsid w:val="003F0354"/>
+    <w:rPr>
+      <w:color w:val="954F72" w:themeColor="followedHyperlink"/>
+      <w:u w:val="single"/>
+    </w:rPr>
+  </w:style>
+  <w:style w:type="paragraph" w:styleId="HTMLPreformatted">
+    <w:name w:val="HTML Preformatted"/>
+    <w:basedOn w:val="Normal"/>
+    <w:link w:val="HTMLPreformattedChar"/>
+    <w:uiPriority w:val="99"/>
+    <w:unhideWhenUsed/>
+    <w:rsid w:val="00F317EB"/>
+    <w:pPr>
+      <w:tabs>
+        <w:tab w:val="left" w:pos="916"/>
+        <w:tab w:val="left" w:pos="1832"/>
+        <w:tab w:val="left" w:pos="2748"/>
+        <w:tab w:val="left" w:pos="3664"/>
+        <w:tab w:val="left" w:pos="4580"/>
+        <w:tab w:val="left" w:pos="5496"/>
+        <w:tab w:val="left" w:pos="6412"/>
+        <w:tab w:val="left" w:pos="7328"/>
+        <w:tab w:val="left" w:pos="8244"/>
+        <w:tab w:val="left" w:pos="9160"/>
+        <w:tab w:val="left" w:pos="10076"/>
+        <w:tab w:val="left" w:pos="10992"/>
+        <w:tab w:val="left" w:pos="11908"/>
+        <w:tab w:val="left" w:pos="12824"/>
+        <w:tab w:val="left" w:pos="13740"/>
+        <w:tab w:val="left" w:pos="14656"/>
+      </w:tabs>
+      <w:spacing w:after="0" w:line="240" w:lineRule="auto"/>
+    </w:pPr>
+    <w:rPr>
+      <w:rFonts w:ascii="Courier New" w:eastAsia="Times New Roman" w:hAnsi="Courier New" w:cs="Courier New"/>
+      <w:sz w:val="20"/>
+      <w:szCs w:val="20"/>
+      <w:lang w:eastAsia="en-IE"/>
+    </w:rPr>
+  </w:style>
+  <w:style w:type="character" w:customStyle="1" w:styleId="HTMLPreformattedChar">
+    <w:name w:val="HTML Preformatted Char"/>
+    <w:basedOn w:val="DefaultParagraphFont"/>
+    <w:link w:val="HTMLPreformatted"/>
+    <w:uiPriority w:val="99"/>
+    <w:rsid w:val="00F317EB"/>
+    <w:rPr>
+      <w:rFonts w:ascii="Courier New" w:eastAsia="Times New Roman" w:hAnsi="Courier New" w:cs="Courier New"/>
+      <w:sz w:val="20"/>
+      <w:szCs w:val="20"/>
+      <w:lang w:eastAsia="en-IE"/>
+    </w:rPr>
+  </w:style>
+  <w:style w:type="character" w:styleId="HTMLCode">
+    <w:name w:val="HTML Code"/>
+    <w:basedOn w:val="DefaultParagraphFont"/>
+    <w:uiPriority w:val="99"/>
+    <w:semiHidden/>
+    <w:unhideWhenUsed/>
+    <w:rsid w:val="00F317EB"/>
+    <w:rPr>
+      <w:rFonts w:ascii="Courier New" w:eastAsia="Times New Roman" w:hAnsi="Courier New" w:cs="Courier New"/>
+      <w:sz w:val="20"/>
+      <w:szCs w:val="20"/>
+    </w:rPr>
+  </w:style>
 </w:styles>
 </file>
 

</xml_diff>